<commit_message>
Rewrite data model to preserve template presentation points
- Replace _build_data_model_flat/hierarchy with _modify_template_data_flat/hierarchy
  that modify template XML in-place instead of building from scratch
- Preserve presentation points (type=pres) and presOf/presParOf connections
  that Word requires for rendering
- Add _build_empty_drawing() to avoid stale cached drawing references
- Add generate_feedback_doc.py and generate_sample_doc.py examples
- Update .gitignore with temp file patterns
- Regenerate all test documents with new approach

Co-authored-by: Copilot <223556219+Copilot@users.noreply.github.com>
</commit_message>
<xml_diff>
--- a/tests/test_basic_list.docx
+++ b/tests/test_basic_list.docx
@@ -25422,20 +25422,20 @@
 </file>
 
 <file path=word/diagrams/data1.xml><?xml version="1.0" encoding="utf-8"?>
-<dgm:dataModel xmlns:dgm="http://schemas.openxmlformats.org/drawingml/2006/diagram" xmlns:a="http://schemas.openxmlformats.org/drawingml/2006/main" xmlns:r="http://schemas.openxmlformats.org/officeDocument/2006/relationships">
+<dgm:dataModel xmlns:dgm="http://schemas.openxmlformats.org/drawingml/2006/diagram" xmlns:a="http://schemas.openxmlformats.org/drawingml/2006/main">
   <dgm:ptLst>
-    <dgm:pt modelId="{59AFF314-EBB3-46DD-94A1-FF1CD2E994A6}" type="doc">
+    <dgm:pt modelId="{E2B36F47-A24F-4F53-81FD-8A64B7350CB3}" type="doc">
       <dgm:prSet loTypeId="urn:microsoft.com/office/officeart/2005/8/layout/default" loCatId="list" qsTypeId="urn:microsoft.com/office/officeart/2005/8/quickstyle/simple1" qsCatId="simple" csTypeId="urn:microsoft.com/office/officeart/2005/8/colors/accent1_2" csCatId="accent1" phldr="1"/>
       <dgm:spPr/>
       <dgm:t>
         <a:bodyPr/>
         <a:lstStyle/>
         <a:p>
-          <a:endParaRPr lang="en-US"/>
+          <a:endParaRPr lang="en-AU"/>
         </a:p>
       </dgm:t>
     </dgm:pt>
-    <dgm:pt modelId="{EC7A6A53-5D24-46C3-B192-1C3EFFE3D868}">
+    <dgm:pt modelId="{43C7FD9E-64F9-4DAD-8453-C624B9AE68AB}">
       <dgm:prSet phldrT="[Text]"/>
       <dgm:spPr/>
       <dgm:t>
@@ -25443,35 +25443,35 @@
         <a:lstStyle/>
         <a:p>
           <a:r>
-            <a:rPr lang="en-US"/>
+            <a:rPr lang="en-AU"/>
             <a:t>Python</a:t>
           </a:r>
         </a:p>
       </dgm:t>
     </dgm:pt>
-    <dgm:pt modelId="{8DFDEB76-80BD-4296-A135-22506B813781}" type="parTrans" cxnId="{6817F1E7-CFE7-4736-BE26-8AF378D3E3DA}">
+    <dgm:pt modelId="{1B1BAC98-AE04-4C1A-B2BF-CA9ADF60681A}" type="parTrans" cxnId="{3ED9CF36-D278-4BEA-B5C1-969B16E98AB5}">
       <dgm:prSet/>
       <dgm:spPr/>
       <dgm:t>
         <a:bodyPr/>
         <a:lstStyle/>
         <a:p>
-          <a:endParaRPr lang="en-US"/>
+          <a:endParaRPr lang="en-AU"/>
         </a:p>
       </dgm:t>
     </dgm:pt>
-    <dgm:pt modelId="{B67C8848-AB88-4319-A434-E3C204CFC106}" type="sibTrans" cxnId="{6817F1E7-CFE7-4736-BE26-8AF378D3E3DA}">
+    <dgm:pt modelId="{9CE104BD-C7A4-4B5F-B0A5-5AB283F2AA01}" type="sibTrans" cxnId="{3ED9CF36-D278-4BEA-B5C1-969B16E98AB5}">
       <dgm:prSet/>
       <dgm:spPr/>
       <dgm:t>
         <a:bodyPr/>
         <a:lstStyle/>
         <a:p>
-          <a:endParaRPr lang="en-US"/>
+          <a:endParaRPr lang="en-AU"/>
         </a:p>
       </dgm:t>
     </dgm:pt>
-    <dgm:pt modelId="{C9ACD9FF-3C1E-420A-8008-9C09D1B5AE88}">
+    <dgm:pt modelId="{FF8D17FB-D7F7-4BC8-8982-D2907259FB31}">
       <dgm:prSet phldrT="[Text]"/>
       <dgm:spPr/>
       <dgm:t>
@@ -25479,35 +25479,35 @@
         <a:lstStyle/>
         <a:p>
           <a:r>
-            <a:rPr lang="en-US"/>
+            <a:rPr lang="en-AU"/>
             <a:t>JavaScript</a:t>
           </a:r>
         </a:p>
       </dgm:t>
     </dgm:pt>
-    <dgm:pt modelId="{DFE769B8-CED8-4D01-A64F-CF81DF0E12EE}" type="parTrans" cxnId="{3484EFD0-C369-490B-BDDC-5970814502BD}">
+    <dgm:pt modelId="{64D5BAAB-1A99-4F24-AC61-928C69A6D2E1}" type="parTrans" cxnId="{9C9AD9E4-7F69-4832-BFD0-8F4D59F64B48}">
       <dgm:prSet/>
       <dgm:spPr/>
       <dgm:t>
         <a:bodyPr/>
         <a:lstStyle/>
         <a:p>
-          <a:endParaRPr lang="en-US"/>
+          <a:endParaRPr lang="en-AU"/>
         </a:p>
       </dgm:t>
     </dgm:pt>
-    <dgm:pt modelId="{E8C0B333-F34D-40B6-B533-DD634E1AA97D}" type="sibTrans" cxnId="{3484EFD0-C369-490B-BDDC-5970814502BD}">
+    <dgm:pt modelId="{E3BF9F12-224F-49FB-9764-88631178DD0F}" type="sibTrans" cxnId="{9C9AD9E4-7F69-4832-BFD0-8F4D59F64B48}">
       <dgm:prSet/>
       <dgm:spPr/>
       <dgm:t>
         <a:bodyPr/>
         <a:lstStyle/>
         <a:p>
-          <a:endParaRPr lang="en-US"/>
+          <a:endParaRPr lang="en-AU"/>
         </a:p>
       </dgm:t>
     </dgm:pt>
-    <dgm:pt modelId="{F88E6068-D6D7-40F9-8EC5-F4833FF983EF}">
+    <dgm:pt modelId="{6227E26D-B767-4B27-8641-F34E5EF7736B}">
       <dgm:prSet phldrT="[Text]"/>
       <dgm:spPr/>
       <dgm:t>
@@ -25515,35 +25515,35 @@
         <a:lstStyle/>
         <a:p>
           <a:r>
-            <a:rPr lang="en-US"/>
+            <a:rPr lang="en-AU"/>
             <a:t>Rust</a:t>
           </a:r>
         </a:p>
       </dgm:t>
     </dgm:pt>
-    <dgm:pt modelId="{B8A2C236-4D7E-4341-852A-7F09B2C75CA2}" type="parTrans" cxnId="{6A78032C-5632-4835-A568-F88471947B07}">
+    <dgm:pt modelId="{F76CAC8D-C78E-491A-9186-2F93D7F06170}" type="parTrans" cxnId="{D83AFDCB-2C5F-4284-9C53-3C1ACB9B79D7}">
       <dgm:prSet/>
       <dgm:spPr/>
       <dgm:t>
         <a:bodyPr/>
         <a:lstStyle/>
         <a:p>
-          <a:endParaRPr lang="en-US"/>
+          <a:endParaRPr lang="en-AU"/>
         </a:p>
       </dgm:t>
     </dgm:pt>
-    <dgm:pt modelId="{34B9CE1C-3783-43AC-A46C-FD765CE5D3D6}" type="sibTrans" cxnId="{6A78032C-5632-4835-A568-F88471947B07}">
+    <dgm:pt modelId="{6BEE9BB9-4E5C-4484-8727-D6AA9777866E}" type="sibTrans" cxnId="{D83AFDCB-2C5F-4284-9C53-3C1ACB9B79D7}">
       <dgm:prSet/>
       <dgm:spPr/>
       <dgm:t>
         <a:bodyPr/>
         <a:lstStyle/>
         <a:p>
-          <a:endParaRPr lang="en-US"/>
+          <a:endParaRPr lang="en-AU"/>
         </a:p>
       </dgm:t>
     </dgm:pt>
-    <dgm:pt modelId="{9BE3378B-19F9-451E-876D-E32834D77143}">
+    <dgm:pt modelId="{1A5283A0-4E40-4B2B-AD83-1FC353246EFE}">
       <dgm:prSet phldrT="[Text]"/>
       <dgm:spPr/>
       <dgm:t>
@@ -25551,35 +25551,35 @@
         <a:lstStyle/>
         <a:p>
           <a:r>
-            <a:rPr lang="en-US"/>
+            <a:rPr lang="en-AU"/>
             <a:t>Go</a:t>
           </a:r>
         </a:p>
       </dgm:t>
     </dgm:pt>
-    <dgm:pt modelId="{A245F357-5D8D-4089-B00F-9EAE3B683BE7}" type="parTrans" cxnId="{93551489-DF47-49D1-8357-A87F2C1824EE}">
+    <dgm:pt modelId="{5EE86870-D4FD-40BC-ABFF-E637ACA95E85}" type="parTrans" cxnId="{F7ED909E-996C-4BDA-A64C-C96754542286}">
       <dgm:prSet/>
       <dgm:spPr/>
       <dgm:t>
         <a:bodyPr/>
         <a:lstStyle/>
         <a:p>
-          <a:endParaRPr lang="en-US"/>
+          <a:endParaRPr lang="en-AU"/>
         </a:p>
       </dgm:t>
     </dgm:pt>
-    <dgm:pt modelId="{6179B1D5-D7B7-4A41-9C5D-39936E0A50FB}" type="sibTrans" cxnId="{93551489-DF47-49D1-8357-A87F2C1824EE}">
+    <dgm:pt modelId="{10D4A9A3-5AE4-455A-B84E-DAD00D03011A}" type="sibTrans" cxnId="{F7ED909E-996C-4BDA-A64C-C96754542286}">
       <dgm:prSet/>
       <dgm:spPr/>
       <dgm:t>
         <a:bodyPr/>
         <a:lstStyle/>
         <a:p>
-          <a:endParaRPr lang="en-US"/>
+          <a:endParaRPr lang="en-AU"/>
         </a:p>
       </dgm:t>
     </dgm:pt>
-    <dgm:pt modelId="{F5F73004-5E5B-4524-86A7-3355EEDD3A5F}">
+    <dgm:pt modelId="{AED68B3C-5F0E-46A1-A61D-D417454AB374}">
       <dgm:prSet phldrT="[Text]"/>
       <dgm:spPr/>
       <dgm:t>
@@ -25587,35 +25587,195 @@
         <a:lstStyle/>
         <a:p>
           <a:r>
-            <a:rPr lang="en-US"/>
+            <a:rPr lang="en-AU"/>
             <a:t>TypeScript</a:t>
           </a:r>
         </a:p>
       </dgm:t>
     </dgm:pt>
-    <dgm:pt modelId="{99B2F8EC-10FC-49B1-92FD-38185FE4A4D3}" type="parTrans" cxnId="{77EB7C7A-F24B-489A-8554-9333FFDB52CF}">
+    <dgm:pt modelId="{E3018E6E-EDF0-4A90-8E3B-933E81FFE6FA}" type="parTrans" cxnId="{9C71061B-DF22-48D1-AB37-141C167130C4}">
       <dgm:prSet/>
       <dgm:spPr/>
       <dgm:t>
         <a:bodyPr/>
         <a:lstStyle/>
         <a:p>
-          <a:endParaRPr lang="en-US"/>
+          <a:endParaRPr lang="en-AU"/>
         </a:p>
       </dgm:t>
     </dgm:pt>
-    <dgm:pt modelId="{FA200C41-C9E9-4A61-8203-A69CB9B57C04}" type="sibTrans" cxnId="{77EB7C7A-F24B-489A-8554-9333FFDB52CF}">
+    <dgm:pt modelId="{477A86F0-91B1-4F4A-BEF9-5E511B22B6E7}" type="sibTrans" cxnId="{9C71061B-DF22-48D1-AB37-141C167130C4}">
       <dgm:prSet/>
       <dgm:spPr/>
       <dgm:t>
         <a:bodyPr/>
         <a:lstStyle/>
         <a:p>
-          <a:endParaRPr lang="en-US"/>
+          <a:endParaRPr lang="en-AU"/>
         </a:p>
       </dgm:t>
     </dgm:pt>
-    <dgm:pt modelId="{AC3801E6-B4A6-4493-89A7-D90C102F90E4}">
+    <dgm:pt modelId="{C648A2E1-F1C5-4EB7-9133-092909928734}">
+      <dgm:prSet/>
+      <dgm:spPr/>
+      <dgm:t>
+        <a:bodyPr/>
+        <a:lstStyle/>
+        <a:p>
+          <a:r>
+            <a:rPr lang="en-AU"/>
+            <a:t>C#</a:t>
+          </a:r>
+        </a:p>
+      </dgm:t>
+    </dgm:pt>
+    <dgm:pt modelId="{A2558C76-CA16-4C37-9332-2289C117D4FB}" type="parTrans" cxnId="{7F5BE3B2-79C9-4EF2-8D6A-3A15E33C2DD2}">
+      <dgm:prSet/>
+      <dgm:spPr/>
+    </dgm:pt>
+    <dgm:pt modelId="{C2402EB9-880D-482D-A69A-4EC89F041C39}" type="sibTrans" cxnId="{7F5BE3B2-79C9-4EF2-8D6A-3A15E33C2DD2}">
+      <dgm:prSet/>
+      <dgm:spPr/>
+    </dgm:pt>
+    <dgm:pt modelId="{AD2B177C-A7C1-4E6D-A68A-E9D70BCC3E01}" type="pres">
+      <dgm:prSet presAssocID="{E2B36F47-A24F-4F53-81FD-8A64B7350CB3}" presName="diagram" presStyleCnt="0">
+        <dgm:presLayoutVars>
+          <dgm:dir/>
+          <dgm:resizeHandles val="exact"/>
+        </dgm:presLayoutVars>
+      </dgm:prSet>
+      <dgm:spPr/>
+    </dgm:pt>
+    <dgm:pt modelId="{4973E3B7-100A-4D81-9860-969C4C8E22F3}" type="pres">
+      <dgm:prSet presAssocID="{43C7FD9E-64F9-4DAD-8453-C624B9AE68AB}" presName="node" presStyleLbl="node1" presStyleIdx="0" presStyleCnt="8">
+        <dgm:presLayoutVars>
+          <dgm:bulletEnabled val="1"/>
+        </dgm:presLayoutVars>
+      </dgm:prSet>
+      <dgm:spPr/>
+    </dgm:pt>
+    <dgm:pt modelId="{D449D5E4-F61C-46BA-8307-4A1DECAE00C6}" type="pres">
+      <dgm:prSet presAssocID="{9CE104BD-C7A4-4B5F-B0A5-5AB283F2AA01}" presName="sibTrans" presStyleCnt="0"/>
+      <dgm:spPr/>
+    </dgm:pt>
+    <dgm:pt modelId="{2C6CA7A0-916B-4532-9FB3-B22F8940ACDA}" type="pres">
+      <dgm:prSet presAssocID="{FF8D17FB-D7F7-4BC8-8982-D2907259FB31}" presName="node" presStyleLbl="node1" presStyleIdx="1" presStyleCnt="8">
+        <dgm:presLayoutVars>
+          <dgm:bulletEnabled val="1"/>
+        </dgm:presLayoutVars>
+      </dgm:prSet>
+      <dgm:spPr/>
+    </dgm:pt>
+    <dgm:pt modelId="{92111192-4D85-40AE-BB0D-60DF5BDFAD90}" type="pres">
+      <dgm:prSet presAssocID="{E3BF9F12-224F-49FB-9764-88631178DD0F}" presName="sibTrans" presStyleCnt="0"/>
+      <dgm:spPr/>
+    </dgm:pt>
+    <dgm:pt modelId="{2306C118-A57D-4882-A26B-3934A896D880}" type="pres">
+      <dgm:prSet presAssocID="{6227E26D-B767-4B27-8641-F34E5EF7736B}" presName="node" presStyleLbl="node1" presStyleIdx="2" presStyleCnt="8">
+        <dgm:presLayoutVars>
+          <dgm:bulletEnabled val="1"/>
+        </dgm:presLayoutVars>
+      </dgm:prSet>
+      <dgm:spPr/>
+    </dgm:pt>
+    <dgm:pt modelId="{C49DDEB9-4AAD-4C7E-85F3-A66B9E6E2C42}" type="pres">
+      <dgm:prSet presAssocID="{6BEE9BB9-4E5C-4484-8727-D6AA9777866E}" presName="sibTrans" presStyleCnt="0"/>
+      <dgm:spPr/>
+    </dgm:pt>
+    <dgm:pt modelId="{DA4A67CC-FC90-47F6-AE26-6778E0DB2358}" type="pres">
+      <dgm:prSet presAssocID="{1A5283A0-4E40-4B2B-AD83-1FC353246EFE}" presName="node" presStyleLbl="node1" presStyleIdx="3" presStyleCnt="8">
+        <dgm:presLayoutVars>
+          <dgm:bulletEnabled val="1"/>
+        </dgm:presLayoutVars>
+      </dgm:prSet>
+      <dgm:spPr/>
+    </dgm:pt>
+    <dgm:pt modelId="{AF077E81-7619-48FD-91CE-AA761459FC1F}" type="pres">
+      <dgm:prSet presAssocID="{10D4A9A3-5AE4-455A-B84E-DAD00D03011A}" presName="sibTrans" presStyleCnt="0"/>
+      <dgm:spPr/>
+    </dgm:pt>
+    <dgm:pt modelId="{C29FF3EC-7A78-48D6-8BC3-E252500F195E}" type="pres">
+      <dgm:prSet presAssocID="{AED68B3C-5F0E-46A1-A61D-D417454AB374}" presName="node" presStyleLbl="node1" presStyleIdx="4" presStyleCnt="8">
+        <dgm:presLayoutVars>
+          <dgm:bulletEnabled val="1"/>
+        </dgm:presLayoutVars>
+      </dgm:prSet>
+      <dgm:spPr/>
+    </dgm:pt>
+    <dgm:pt modelId="{51D0787B-B750-4315-81B6-8037AA6F3C82}" type="pres">
+      <dgm:prSet presAssocID="{477A86F0-91B1-4F4A-BEF9-5E511B22B6E7}" presName="sibTrans" presStyleCnt="0"/>
+      <dgm:spPr/>
+    </dgm:pt>
+    <dgm:pt modelId="{5189E20D-EF18-4F56-8F51-936D1F2F2B94}" type="pres">
+      <dgm:prSet presAssocID="{C648A2E1-F1C5-4EB7-9133-092909928734}" presName="node" presStyleLbl="node1" presStyleIdx="5" presStyleCnt="8">
+        <dgm:presLayoutVars>
+          <dgm:bulletEnabled val="1"/>
+        </dgm:presLayoutVars>
+      </dgm:prSet>
+      <dgm:spPr/>
+    </dgm:pt>
+    <dgm:pt modelId="{FF5FD634-49A1-4B23-BC7F-ED9E4BD621EA}" type="pres">
+      <dgm:prSet presAssocID="{C2402EB9-880D-482D-A69A-4EC89F041C39}" presName="sibTrans" presStyleCnt="0"/>
+      <dgm:spPr/>
+    </dgm:pt>
+    <dgm:pt modelId="{058ACEA7-2329-4016-AC3F-1CE6A5FDF983}" type="pres">
+      <dgm:prSet presAssocID="{F4FD3BEA-D052-4B72-AC61-5F8B3567AFC6}" presName="sibTrans" presStyleCnt="0"/>
+      <dgm:spPr/>
+    </dgm:pt>
+  </dgm:ptLst>
+  <dgm:cxnLst>
+    <dgm:cxn modelId="{C0697E09-4A2C-455C-B582-23143B73CC63}" type="presOf" srcId="{43C7FD9E-64F9-4DAD-8453-C624B9AE68AB}" destId="{4973E3B7-100A-4D81-9860-969C4C8E22F3}" srcOrd="0" destOrd="0" presId="urn:microsoft.com/office/officeart/2005/8/layout/default"/>
+    <dgm:cxn modelId="{9C71061B-DF22-48D1-AB37-141C167130C4}" srcId="{E2B36F47-A24F-4F53-81FD-8A64B7350CB3}" destId="{AED68B3C-5F0E-46A1-A61D-D417454AB374}" srcOrd="4" destOrd="0" parTransId="{E3018E6E-EDF0-4A90-8E3B-933E81FFE6FA}" sibTransId="{477A86F0-91B1-4F4A-BEF9-5E511B22B6E7}"/>
+    <dgm:cxn modelId="{8A1E7030-8EFD-48D2-AAF9-0FC5D891C76E}" type="presOf" srcId="{E2B36F47-A24F-4F53-81FD-8A64B7350CB3}" destId="{AD2B177C-A7C1-4E6D-A68A-E9D70BCC3E01}" srcOrd="0" destOrd="0" presId="urn:microsoft.com/office/officeart/2005/8/layout/default"/>
+    <dgm:cxn modelId="{3ED9CF36-D278-4BEA-B5C1-969B16E98AB5}" srcId="{E2B36F47-A24F-4F53-81FD-8A64B7350CB3}" destId="{43C7FD9E-64F9-4DAD-8453-C624B9AE68AB}" srcOrd="0" destOrd="0" parTransId="{1B1BAC98-AE04-4C1A-B2BF-CA9ADF60681A}" sibTransId="{9CE104BD-C7A4-4B5F-B0A5-5AB283F2AA01}"/>
+    <dgm:cxn modelId="{073CAB3A-7BE2-4027-AE02-7DBE29D5B3F1}" type="presOf" srcId="{FF8D17FB-D7F7-4BC8-8982-D2907259FB31}" destId="{2C6CA7A0-916B-4532-9FB3-B22F8940ACDA}" srcOrd="0" destOrd="0" presId="urn:microsoft.com/office/officeart/2005/8/layout/default"/>
+    <dgm:cxn modelId="{0976735D-0441-4093-9EDD-74803E037EA8}" type="presOf" srcId="{AED68B3C-5F0E-46A1-A61D-D417454AB374}" destId="{C29FF3EC-7A78-48D6-8BC3-E252500F195E}" srcOrd="0" destOrd="0" presId="urn:microsoft.com/office/officeart/2005/8/layout/default"/>
+    <dgm:cxn modelId="{8F8E359D-4A41-4648-BDAC-DDBA62E00451}" type="presOf" srcId="{6227E26D-B767-4B27-8641-F34E5EF7736B}" destId="{2306C118-A57D-4882-A26B-3934A896D880}" srcOrd="0" destOrd="0" presId="urn:microsoft.com/office/officeart/2005/8/layout/default"/>
+    <dgm:cxn modelId="{F7ED909E-996C-4BDA-A64C-C96754542286}" srcId="{E2B36F47-A24F-4F53-81FD-8A64B7350CB3}" destId="{1A5283A0-4E40-4B2B-AD83-1FC353246EFE}" srcOrd="3" destOrd="0" parTransId="{5EE86870-D4FD-40BC-ABFF-E637ACA95E85}" sibTransId="{10D4A9A3-5AE4-455A-B84E-DAD00D03011A}"/>
+    <dgm:cxn modelId="{21FA45A2-7762-409B-A1B4-5644201FB5E4}" type="presOf" srcId="{C648A2E1-F1C5-4EB7-9133-092909928734}" destId="{5189E20D-EF18-4F56-8F51-936D1F2F2B94}" srcOrd="0" destOrd="0" presId="urn:microsoft.com/office/officeart/2005/8/layout/default"/>
+    <dgm:cxn modelId="{7F5BE3B2-79C9-4EF2-8D6A-3A15E33C2DD2}" srcId="{E2B36F47-A24F-4F53-81FD-8A64B7350CB3}" destId="{C648A2E1-F1C5-4EB7-9133-092909928734}" srcOrd="5" destOrd="0" parTransId="{A2558C76-CA16-4C37-9332-2289C117D4FB}" sibTransId="{C2402EB9-880D-482D-A69A-4EC89F041C39}"/>
+    <dgm:cxn modelId="{425092B7-77B5-4106-AB26-CA51A12C040C}" type="presOf" srcId="{1A5283A0-4E40-4B2B-AD83-1FC353246EFE}" destId="{DA4A67CC-FC90-47F6-AE26-6778E0DB2358}" srcOrd="0" destOrd="0" presId="urn:microsoft.com/office/officeart/2005/8/layout/default"/>
+    <dgm:cxn modelId="{D83AFDCB-2C5F-4284-9C53-3C1ACB9B79D7}" srcId="{E2B36F47-A24F-4F53-81FD-8A64B7350CB3}" destId="{6227E26D-B767-4B27-8641-F34E5EF7736B}" srcOrd="2" destOrd="0" parTransId="{F76CAC8D-C78E-491A-9186-2F93D7F06170}" sibTransId="{6BEE9BB9-4E5C-4484-8727-D6AA9777866E}"/>
+    <dgm:cxn modelId="{9C9AD9E4-7F69-4832-BFD0-8F4D59F64B48}" srcId="{E2B36F47-A24F-4F53-81FD-8A64B7350CB3}" destId="{FF8D17FB-D7F7-4BC8-8982-D2907259FB31}" srcOrd="1" destOrd="0" parTransId="{64D5BAAB-1A99-4F24-AC61-928C69A6D2E1}" sibTransId="{E3BF9F12-224F-49FB-9764-88631178DD0F}"/>
+    <dgm:cxn modelId="{4374ED6E-AF5B-44B0-8C49-B63486751806}" type="presParOf" srcId="{AD2B177C-A7C1-4E6D-A68A-E9D70BCC3E01}" destId="{4973E3B7-100A-4D81-9860-969C4C8E22F3}" srcOrd="0" destOrd="0" presId="urn:microsoft.com/office/officeart/2005/8/layout/default"/>
+    <dgm:cxn modelId="{CBCCDF58-6C47-4E77-869D-9AE3CF4D707D}" type="presParOf" srcId="{AD2B177C-A7C1-4E6D-A68A-E9D70BCC3E01}" destId="{D449D5E4-F61C-46BA-8307-4A1DECAE00C6}" srcOrd="1" destOrd="0" presId="urn:microsoft.com/office/officeart/2005/8/layout/default"/>
+    <dgm:cxn modelId="{E7A20201-74A0-4920-B07B-2ADC3E0A63F3}" type="presParOf" srcId="{AD2B177C-A7C1-4E6D-A68A-E9D70BCC3E01}" destId="{2C6CA7A0-916B-4532-9FB3-B22F8940ACDA}" srcOrd="2" destOrd="0" presId="urn:microsoft.com/office/officeart/2005/8/layout/default"/>
+    <dgm:cxn modelId="{CAEE7FE1-5FE2-4223-B26A-71A68D0A39BA}" type="presParOf" srcId="{AD2B177C-A7C1-4E6D-A68A-E9D70BCC3E01}" destId="{92111192-4D85-40AE-BB0D-60DF5BDFAD90}" srcOrd="3" destOrd="0" presId="urn:microsoft.com/office/officeart/2005/8/layout/default"/>
+    <dgm:cxn modelId="{6EE7A09D-178D-4F9E-93FB-0F8A6CECAB04}" type="presParOf" srcId="{AD2B177C-A7C1-4E6D-A68A-E9D70BCC3E01}" destId="{2306C118-A57D-4882-A26B-3934A896D880}" srcOrd="4" destOrd="0" presId="urn:microsoft.com/office/officeart/2005/8/layout/default"/>
+    <dgm:cxn modelId="{762992E9-E1C6-4BA2-818E-452D6EC66069}" type="presParOf" srcId="{AD2B177C-A7C1-4E6D-A68A-E9D70BCC3E01}" destId="{C49DDEB9-4AAD-4C7E-85F3-A66B9E6E2C42}" srcOrd="5" destOrd="0" presId="urn:microsoft.com/office/officeart/2005/8/layout/default"/>
+    <dgm:cxn modelId="{DB6B2894-C84E-4ACC-BB58-68C6570B331B}" type="presParOf" srcId="{AD2B177C-A7C1-4E6D-A68A-E9D70BCC3E01}" destId="{DA4A67CC-FC90-47F6-AE26-6778E0DB2358}" srcOrd="6" destOrd="0" presId="urn:microsoft.com/office/officeart/2005/8/layout/default"/>
+    <dgm:cxn modelId="{CC0F4A72-CD79-4CA8-9BB8-346A5D139DA8}" type="presParOf" srcId="{AD2B177C-A7C1-4E6D-A68A-E9D70BCC3E01}" destId="{AF077E81-7619-48FD-91CE-AA761459FC1F}" srcOrd="7" destOrd="0" presId="urn:microsoft.com/office/officeart/2005/8/layout/default"/>
+    <dgm:cxn modelId="{D77A4991-9D52-4DF0-B973-FFC97F595FF3}" type="presParOf" srcId="{AD2B177C-A7C1-4E6D-A68A-E9D70BCC3E01}" destId="{C29FF3EC-7A78-48D6-8BC3-E252500F195E}" srcOrd="8" destOrd="0" presId="urn:microsoft.com/office/officeart/2005/8/layout/default"/>
+    <dgm:cxn modelId="{02B3255C-154F-4386-99DA-B5E8E843593F}" type="presParOf" srcId="{AD2B177C-A7C1-4E6D-A68A-E9D70BCC3E01}" destId="{51D0787B-B750-4315-81B6-8037AA6F3C82}" srcOrd="9" destOrd="0" presId="urn:microsoft.com/office/officeart/2005/8/layout/default"/>
+    <dgm:cxn modelId="{A713C744-9965-4BE2-BE22-0DBA4D1B6932}" type="presParOf" srcId="{AD2B177C-A7C1-4E6D-A68A-E9D70BCC3E01}" destId="{5189E20D-EF18-4F56-8F51-936D1F2F2B94}" srcOrd="10" destOrd="0" presId="urn:microsoft.com/office/officeart/2005/8/layout/default"/>
+    <dgm:cxn modelId="{2E7958D5-A7DD-46A1-9698-0FB054EE68D2}" type="presParOf" srcId="{AD2B177C-A7C1-4E6D-A68A-E9D70BCC3E01}" destId="{FF5FD634-49A1-4B23-BC7F-ED9E4BD621EA}" srcOrd="11" destOrd="0" presId="urn:microsoft.com/office/officeart/2005/8/layout/default"/>
+    <dgm:cxn modelId="{16567351-5F71-4984-AF1A-D321122C5CD7}" type="presParOf" srcId="{AD2B177C-A7C1-4E6D-A68A-E9D70BCC3E01}" destId="{058ACEA7-2329-4016-AC3F-1CE6A5FDF983}" srcOrd="13" destOrd="0" presId="urn:microsoft.com/office/officeart/2005/8/layout/default"/>
+  </dgm:cxnLst>
+  <dgm:bg/>
+  <dgm:whole/>
+  <dgm:extLst>
+    <a:ext uri="http://schemas.microsoft.com/office/drawing/2008/diagram">
+      <dsp:dataModelExt xmlns:dsp="http://schemas.microsoft.com/office/drawing/2008/diagram" relId="rId8" minVer="http://schemas.openxmlformats.org/drawingml/2006/diagram"/>
+    </a:ext>
+  </dgm:extLst>
+</dgm:dataModel>
+</file>
+
+<file path=word/diagrams/data2.xml><?xml version="1.0" encoding="utf-8"?>
+<dgm:dataModel xmlns:dgm="http://schemas.openxmlformats.org/drawingml/2006/diagram" xmlns:a="http://schemas.openxmlformats.org/drawingml/2006/main">
+  <dgm:ptLst>
+    <dgm:pt modelId="{E2B36F47-A24F-4F53-81FD-8A64B7350CB3}" type="doc">
+      <dgm:prSet loTypeId="urn:microsoft.com/office/officeart/2005/8/layout/default" loCatId="list" qsTypeId="urn:microsoft.com/office/officeart/2005/8/quickstyle/simple1" qsCatId="simple" csTypeId="urn:microsoft.com/office/officeart/2005/8/colors/accent1_2" csCatId="accent1" phldr="1"/>
+      <dgm:spPr/>
+      <dgm:t>
+        <a:bodyPr/>
+        <a:lstStyle/>
+        <a:p>
+          <a:endParaRPr lang="en-AU"/>
+        </a:p>
+      </dgm:t>
+    </dgm:pt>
+    <dgm:pt modelId="{43C7FD9E-64F9-4DAD-8453-C624B9AE68AB}">
       <dgm:prSet phldrT="[Text]"/>
       <dgm:spPr/>
       <dgm:t>
@@ -25623,63 +25783,35 @@
         <a:lstStyle/>
         <a:p>
           <a:r>
-            <a:rPr lang="en-US"/>
-            <a:t>C#</a:t>
+            <a:rPr lang="en-AU"/>
+            <a:t>Security</a:t>
           </a:r>
         </a:p>
       </dgm:t>
     </dgm:pt>
-    <dgm:pt modelId="{DC431A3D-E30A-4629-A232-3BA7B17A571D}" type="parTrans" cxnId="{6F2C8165-E7A3-46F6-A3A0-6628D8E1EAB9}">
+    <dgm:pt modelId="{1B1BAC98-AE04-4C1A-B2BF-CA9ADF60681A}" type="parTrans" cxnId="{3ED9CF36-D278-4BEA-B5C1-969B16E98AB5}">
       <dgm:prSet/>
       <dgm:spPr/>
       <dgm:t>
         <a:bodyPr/>
         <a:lstStyle/>
         <a:p>
-          <a:endParaRPr lang="en-US"/>
+          <a:endParaRPr lang="en-AU"/>
         </a:p>
       </dgm:t>
     </dgm:pt>
-    <dgm:pt modelId="{92A666EA-8F4D-4AF0-9A3E-F3731BCC8E7E}" type="sibTrans" cxnId="{6F2C8165-E7A3-46F6-A3A0-6628D8E1EAB9}">
+    <dgm:pt modelId="{9CE104BD-C7A4-4B5F-B0A5-5AB283F2AA01}" type="sibTrans" cxnId="{3ED9CF36-D278-4BEA-B5C1-969B16E98AB5}">
       <dgm:prSet/>
       <dgm:spPr/>
       <dgm:t>
         <a:bodyPr/>
         <a:lstStyle/>
         <a:p>
-          <a:endParaRPr lang="en-US"/>
+          <a:endParaRPr lang="en-AU"/>
         </a:p>
       </dgm:t>
     </dgm:pt>
-  </dgm:ptLst>
-  <dgm:cxnLst>
-    <dgm:cxn modelId="{6817F1E7-CFE7-4736-BE26-8AF378D3E3DA}" type="parOf" srcId="{59AFF314-EBB3-46DD-94A1-FF1CD2E994A6}" destId="{EC7A6A53-5D24-46C3-B192-1C3EFFE3D868}" srcOrd="0" destOrd="0" parTransId="{8DFDEB76-80BD-4296-A135-22506B813781}" sibTransId="{B67C8848-AB88-4319-A434-E3C204CFC106}"/>
-    <dgm:cxn modelId="{3484EFD0-C369-490B-BDDC-5970814502BD}" type="parOf" srcId="{59AFF314-EBB3-46DD-94A1-FF1CD2E994A6}" destId="{C9ACD9FF-3C1E-420A-8008-9C09D1B5AE88}" srcOrd="1" destOrd="0" parTransId="{DFE769B8-CED8-4D01-A64F-CF81DF0E12EE}" sibTransId="{E8C0B333-F34D-40B6-B533-DD634E1AA97D}"/>
-    <dgm:cxn modelId="{6A78032C-5632-4835-A568-F88471947B07}" type="parOf" srcId="{59AFF314-EBB3-46DD-94A1-FF1CD2E994A6}" destId="{F88E6068-D6D7-40F9-8EC5-F4833FF983EF}" srcOrd="2" destOrd="0" parTransId="{B8A2C236-4D7E-4341-852A-7F09B2C75CA2}" sibTransId="{34B9CE1C-3783-43AC-A46C-FD765CE5D3D6}"/>
-    <dgm:cxn modelId="{93551489-DF47-49D1-8357-A87F2C1824EE}" type="parOf" srcId="{59AFF314-EBB3-46DD-94A1-FF1CD2E994A6}" destId="{9BE3378B-19F9-451E-876D-E32834D77143}" srcOrd="3" destOrd="0" parTransId="{A245F357-5D8D-4089-B00F-9EAE3B683BE7}" sibTransId="{6179B1D5-D7B7-4A41-9C5D-39936E0A50FB}"/>
-    <dgm:cxn modelId="{77EB7C7A-F24B-489A-8554-9333FFDB52CF}" type="parOf" srcId="{59AFF314-EBB3-46DD-94A1-FF1CD2E994A6}" destId="{F5F73004-5E5B-4524-86A7-3355EEDD3A5F}" srcOrd="4" destOrd="0" parTransId="{99B2F8EC-10FC-49B1-92FD-38185FE4A4D3}" sibTransId="{FA200C41-C9E9-4A61-8203-A69CB9B57C04}"/>
-    <dgm:cxn modelId="{6F2C8165-E7A3-46F6-A3A0-6628D8E1EAB9}" type="parOf" srcId="{59AFF314-EBB3-46DD-94A1-FF1CD2E994A6}" destId="{AC3801E6-B4A6-4493-89A7-D90C102F90E4}" srcOrd="5" destOrd="0" parTransId="{DC431A3D-E30A-4629-A232-3BA7B17A571D}" sibTransId="{92A666EA-8F4D-4AF0-9A3E-F3731BCC8E7E}"/>
-  </dgm:cxnLst>
-  <dgm:bg/>
-  <dgm:whole/>
-</dgm:dataModel>
-</file>
-
-<file path=word/diagrams/data2.xml><?xml version="1.0" encoding="utf-8"?>
-<dgm:dataModel xmlns:dgm="http://schemas.openxmlformats.org/drawingml/2006/diagram" xmlns:a="http://schemas.openxmlformats.org/drawingml/2006/main" xmlns:r="http://schemas.openxmlformats.org/officeDocument/2006/relationships">
-  <dgm:ptLst>
-    <dgm:pt modelId="{2F37316D-F7AE-4B53-BB3A-3DC03041E8C3}" type="doc">
-      <dgm:prSet loTypeId="urn:microsoft.com/office/officeart/2005/8/layout/default" loCatId="list" qsTypeId="urn:microsoft.com/office/officeart/2005/8/quickstyle/simple1" qsCatId="simple" csTypeId="urn:microsoft.com/office/officeart/2005/8/colors/accent1_2" csCatId="accent1" phldr="1"/>
-      <dgm:spPr/>
-      <dgm:t>
-        <a:bodyPr/>
-        <a:lstStyle/>
-        <a:p>
-          <a:endParaRPr lang="en-US"/>
-        </a:p>
-      </dgm:t>
-    </dgm:pt>
-    <dgm:pt modelId="{1C729FBE-4BFF-449C-B4E7-22CC28ABE1D4}">
+    <dgm:pt modelId="{FF8D17FB-D7F7-4BC8-8982-D2907259FB31}">
       <dgm:prSet phldrT="[Text]"/>
       <dgm:spPr/>
       <dgm:t>
@@ -25687,35 +25819,35 @@
         <a:lstStyle/>
         <a:p>
           <a:r>
-            <a:rPr lang="en-US"/>
-            <a:t>Security</a:t>
+            <a:rPr lang="en-AU"/>
+            <a:t>Performance</a:t>
           </a:r>
         </a:p>
       </dgm:t>
     </dgm:pt>
-    <dgm:pt modelId="{EC40EFB0-24E9-4D08-93DB-142E9C42D520}" type="parTrans" cxnId="{F4D483C5-F13D-49DF-9106-9C6C4AB97BB8}">
+    <dgm:pt modelId="{64D5BAAB-1A99-4F24-AC61-928C69A6D2E1}" type="parTrans" cxnId="{9C9AD9E4-7F69-4832-BFD0-8F4D59F64B48}">
       <dgm:prSet/>
       <dgm:spPr/>
       <dgm:t>
         <a:bodyPr/>
         <a:lstStyle/>
         <a:p>
-          <a:endParaRPr lang="en-US"/>
+          <a:endParaRPr lang="en-AU"/>
         </a:p>
       </dgm:t>
     </dgm:pt>
-    <dgm:pt modelId="{EBFFD804-BF4B-4D97-8A9A-69591B84412E}" type="sibTrans" cxnId="{F4D483C5-F13D-49DF-9106-9C6C4AB97BB8}">
+    <dgm:pt modelId="{E3BF9F12-224F-49FB-9764-88631178DD0F}" type="sibTrans" cxnId="{9C9AD9E4-7F69-4832-BFD0-8F4D59F64B48}">
       <dgm:prSet/>
       <dgm:spPr/>
       <dgm:t>
         <a:bodyPr/>
         <a:lstStyle/>
         <a:p>
-          <a:endParaRPr lang="en-US"/>
+          <a:endParaRPr lang="en-AU"/>
         </a:p>
       </dgm:t>
     </dgm:pt>
-    <dgm:pt modelId="{74265F8C-5C87-4361-87A0-685D8EC7E5F3}">
+    <dgm:pt modelId="{6227E26D-B767-4B27-8641-F34E5EF7736B}">
       <dgm:prSet phldrT="[Text]"/>
       <dgm:spPr/>
       <dgm:t>
@@ -25723,101 +25855,1393 @@
         <a:lstStyle/>
         <a:p>
           <a:r>
-            <a:rPr lang="en-US"/>
-            <a:t>Performance</a:t>
+            <a:rPr lang="en-AU"/>
+            <a:t>Usability</a:t>
           </a:r>
         </a:p>
       </dgm:t>
     </dgm:pt>
-    <dgm:pt modelId="{1BFF4334-FE40-4B7E-B829-C710EC0C8094}" type="parTrans" cxnId="{35C0E80F-0DA7-4ECD-9D8C-3A784C4AAA87}">
+    <dgm:pt modelId="{F76CAC8D-C78E-491A-9186-2F93D7F06170}" type="parTrans" cxnId="{D83AFDCB-2C5F-4284-9C53-3C1ACB9B79D7}">
       <dgm:prSet/>
       <dgm:spPr/>
       <dgm:t>
         <a:bodyPr/>
         <a:lstStyle/>
         <a:p>
-          <a:endParaRPr lang="en-US"/>
+          <a:endParaRPr lang="en-AU"/>
         </a:p>
       </dgm:t>
     </dgm:pt>
-    <dgm:pt modelId="{1841090C-1973-48B9-9753-79102BE53350}" type="sibTrans" cxnId="{35C0E80F-0DA7-4ECD-9D8C-3A784C4AAA87}">
+    <dgm:pt modelId="{6BEE9BB9-4E5C-4484-8727-D6AA9777866E}" type="sibTrans" cxnId="{D83AFDCB-2C5F-4284-9C53-3C1ACB9B79D7}">
       <dgm:prSet/>
       <dgm:spPr/>
       <dgm:t>
         <a:bodyPr/>
         <a:lstStyle/>
         <a:p>
-          <a:endParaRPr lang="en-US"/>
+          <a:endParaRPr lang="en-AU"/>
         </a:p>
       </dgm:t>
     </dgm:pt>
-    <dgm:pt modelId="{12B61D43-AADB-4861-87ED-00D5F70CFB9B}">
-      <dgm:prSet phldrT="[Text]"/>
+    <dgm:pt modelId="{AD2B177C-A7C1-4E6D-A68A-E9D70BCC3E01}" type="pres">
+      <dgm:prSet presAssocID="{E2B36F47-A24F-4F53-81FD-8A64B7350CB3}" presName="diagram" presStyleCnt="0">
+        <dgm:presLayoutVars>
+          <dgm:dir/>
+          <dgm:resizeHandles val="exact"/>
+        </dgm:presLayoutVars>
+      </dgm:prSet>
       <dgm:spPr/>
-      <dgm:t>
-        <a:bodyPr/>
-        <a:lstStyle/>
-        <a:p>
-          <a:r>
-            <a:rPr lang="en-US"/>
-            <a:t>Usability</a:t>
-          </a:r>
-        </a:p>
-      </dgm:t>
     </dgm:pt>
-    <dgm:pt modelId="{36E545BC-3D04-45A2-9E04-2D36499C316D}" type="parTrans" cxnId="{1D128D29-7BB1-46AC-AC85-C1F7D74523B1}">
-      <dgm:prSet/>
+    <dgm:pt modelId="{4973E3B7-100A-4D81-9860-969C4C8E22F3}" type="pres">
+      <dgm:prSet presAssocID="{43C7FD9E-64F9-4DAD-8453-C624B9AE68AB}" presName="node" presStyleLbl="node1" presStyleIdx="0" presStyleCnt="8">
+        <dgm:presLayoutVars>
+          <dgm:bulletEnabled val="1"/>
+        </dgm:presLayoutVars>
+      </dgm:prSet>
       <dgm:spPr/>
-      <dgm:t>
-        <a:bodyPr/>
-        <a:lstStyle/>
-        <a:p>
-          <a:endParaRPr lang="en-US"/>
-        </a:p>
-      </dgm:t>
     </dgm:pt>
-    <dgm:pt modelId="{84FD8B29-3C66-42A9-BD3F-074BABBFCA4B}" type="sibTrans" cxnId="{1D128D29-7BB1-46AC-AC85-C1F7D74523B1}">
-      <dgm:prSet/>
+    <dgm:pt modelId="{D449D5E4-F61C-46BA-8307-4A1DECAE00C6}" type="pres">
+      <dgm:prSet presAssocID="{9CE104BD-C7A4-4B5F-B0A5-5AB283F2AA01}" presName="sibTrans" presStyleCnt="0"/>
       <dgm:spPr/>
-      <dgm:t>
-        <a:bodyPr/>
-        <a:lstStyle/>
-        <a:p>
-          <a:endParaRPr lang="en-US"/>
-        </a:p>
-      </dgm:t>
+    </dgm:pt>
+    <dgm:pt modelId="{2C6CA7A0-916B-4532-9FB3-B22F8940ACDA}" type="pres">
+      <dgm:prSet presAssocID="{FF8D17FB-D7F7-4BC8-8982-D2907259FB31}" presName="node" presStyleLbl="node1" presStyleIdx="1" presStyleCnt="8">
+        <dgm:presLayoutVars>
+          <dgm:bulletEnabled val="1"/>
+        </dgm:presLayoutVars>
+      </dgm:prSet>
+      <dgm:spPr/>
+    </dgm:pt>
+    <dgm:pt modelId="{92111192-4D85-40AE-BB0D-60DF5BDFAD90}" type="pres">
+      <dgm:prSet presAssocID="{E3BF9F12-224F-49FB-9764-88631178DD0F}" presName="sibTrans" presStyleCnt="0"/>
+      <dgm:spPr/>
+    </dgm:pt>
+    <dgm:pt modelId="{2306C118-A57D-4882-A26B-3934A896D880}" type="pres">
+      <dgm:prSet presAssocID="{6227E26D-B767-4B27-8641-F34E5EF7736B}" presName="node" presStyleLbl="node1" presStyleIdx="2" presStyleCnt="8">
+        <dgm:presLayoutVars>
+          <dgm:bulletEnabled val="1"/>
+        </dgm:presLayoutVars>
+      </dgm:prSet>
+      <dgm:spPr/>
+    </dgm:pt>
+    <dgm:pt modelId="{C49DDEB9-4AAD-4C7E-85F3-A66B9E6E2C42}" type="pres">
+      <dgm:prSet presAssocID="{6BEE9BB9-4E5C-4484-8727-D6AA9777866E}" presName="sibTrans" presStyleCnt="0"/>
+      <dgm:spPr/>
+    </dgm:pt>
+    <dgm:pt modelId="{AF077E81-7619-48FD-91CE-AA761459FC1F}" type="pres">
+      <dgm:prSet presAssocID="{10D4A9A3-5AE4-455A-B84E-DAD00D03011A}" presName="sibTrans" presStyleCnt="0"/>
+      <dgm:spPr/>
+    </dgm:pt>
+    <dgm:pt modelId="{51D0787B-B750-4315-81B6-8037AA6F3C82}" type="pres">
+      <dgm:prSet presAssocID="{477A86F0-91B1-4F4A-BEF9-5E511B22B6E7}" presName="sibTrans" presStyleCnt="0"/>
+      <dgm:spPr/>
+    </dgm:pt>
+    <dgm:pt modelId="{FF5FD634-49A1-4B23-BC7F-ED9E4BD621EA}" type="pres">
+      <dgm:prSet presAssocID="{C2402EB9-880D-482D-A69A-4EC89F041C39}" presName="sibTrans" presStyleCnt="0"/>
+      <dgm:spPr/>
+    </dgm:pt>
+    <dgm:pt modelId="{058ACEA7-2329-4016-AC3F-1CE6A5FDF983}" type="pres">
+      <dgm:prSet presAssocID="{F4FD3BEA-D052-4B72-AC61-5F8B3567AFC6}" presName="sibTrans" presStyleCnt="0"/>
+      <dgm:spPr/>
     </dgm:pt>
   </dgm:ptLst>
   <dgm:cxnLst>
-    <dgm:cxn modelId="{F4D483C5-F13D-49DF-9106-9C6C4AB97BB8}" type="parOf" srcId="{2F37316D-F7AE-4B53-BB3A-3DC03041E8C3}" destId="{1C729FBE-4BFF-449C-B4E7-22CC28ABE1D4}" srcOrd="0" destOrd="0" parTransId="{EC40EFB0-24E9-4D08-93DB-142E9C42D520}" sibTransId="{EBFFD804-BF4B-4D97-8A9A-69591B84412E}"/>
-    <dgm:cxn modelId="{35C0E80F-0DA7-4ECD-9D8C-3A784C4AAA87}" type="parOf" srcId="{2F37316D-F7AE-4B53-BB3A-3DC03041E8C3}" destId="{74265F8C-5C87-4361-87A0-685D8EC7E5F3}" srcOrd="1" destOrd="0" parTransId="{1BFF4334-FE40-4B7E-B829-C710EC0C8094}" sibTransId="{1841090C-1973-48B9-9753-79102BE53350}"/>
-    <dgm:cxn modelId="{1D128D29-7BB1-46AC-AC85-C1F7D74523B1}" type="parOf" srcId="{2F37316D-F7AE-4B53-BB3A-3DC03041E8C3}" destId="{12B61D43-AADB-4861-87ED-00D5F70CFB9B}" srcOrd="2" destOrd="0" parTransId="{36E545BC-3D04-45A2-9E04-2D36499C316D}" sibTransId="{84FD8B29-3C66-42A9-BD3F-074BABBFCA4B}"/>
+    <dgm:cxn modelId="{C0697E09-4A2C-455C-B582-23143B73CC63}" type="presOf" srcId="{43C7FD9E-64F9-4DAD-8453-C624B9AE68AB}" destId="{4973E3B7-100A-4D81-9860-969C4C8E22F3}" srcOrd="0" destOrd="0" presId="urn:microsoft.com/office/officeart/2005/8/layout/default"/>
+    <dgm:cxn modelId="{8A1E7030-8EFD-48D2-AAF9-0FC5D891C76E}" type="presOf" srcId="{E2B36F47-A24F-4F53-81FD-8A64B7350CB3}" destId="{AD2B177C-A7C1-4E6D-A68A-E9D70BCC3E01}" srcOrd="0" destOrd="0" presId="urn:microsoft.com/office/officeart/2005/8/layout/default"/>
+    <dgm:cxn modelId="{3ED9CF36-D278-4BEA-B5C1-969B16E98AB5}" srcId="{E2B36F47-A24F-4F53-81FD-8A64B7350CB3}" destId="{43C7FD9E-64F9-4DAD-8453-C624B9AE68AB}" srcOrd="0" destOrd="0" parTransId="{1B1BAC98-AE04-4C1A-B2BF-CA9ADF60681A}" sibTransId="{9CE104BD-C7A4-4B5F-B0A5-5AB283F2AA01}"/>
+    <dgm:cxn modelId="{073CAB3A-7BE2-4027-AE02-7DBE29D5B3F1}" type="presOf" srcId="{FF8D17FB-D7F7-4BC8-8982-D2907259FB31}" destId="{2C6CA7A0-916B-4532-9FB3-B22F8940ACDA}" srcOrd="0" destOrd="0" presId="urn:microsoft.com/office/officeart/2005/8/layout/default"/>
+    <dgm:cxn modelId="{8F8E359D-4A41-4648-BDAC-DDBA62E00451}" type="presOf" srcId="{6227E26D-B767-4B27-8641-F34E5EF7736B}" destId="{2306C118-A57D-4882-A26B-3934A896D880}" srcOrd="0" destOrd="0" presId="urn:microsoft.com/office/officeart/2005/8/layout/default"/>
+    <dgm:cxn modelId="{D83AFDCB-2C5F-4284-9C53-3C1ACB9B79D7}" srcId="{E2B36F47-A24F-4F53-81FD-8A64B7350CB3}" destId="{6227E26D-B767-4B27-8641-F34E5EF7736B}" srcOrd="2" destOrd="0" parTransId="{F76CAC8D-C78E-491A-9186-2F93D7F06170}" sibTransId="{6BEE9BB9-4E5C-4484-8727-D6AA9777866E}"/>
+    <dgm:cxn modelId="{9C9AD9E4-7F69-4832-BFD0-8F4D59F64B48}" srcId="{E2B36F47-A24F-4F53-81FD-8A64B7350CB3}" destId="{FF8D17FB-D7F7-4BC8-8982-D2907259FB31}" srcOrd="1" destOrd="0" parTransId="{64D5BAAB-1A99-4F24-AC61-928C69A6D2E1}" sibTransId="{E3BF9F12-224F-49FB-9764-88631178DD0F}"/>
+    <dgm:cxn modelId="{4374ED6E-AF5B-44B0-8C49-B63486751806}" type="presParOf" srcId="{AD2B177C-A7C1-4E6D-A68A-E9D70BCC3E01}" destId="{4973E3B7-100A-4D81-9860-969C4C8E22F3}" srcOrd="0" destOrd="0" presId="urn:microsoft.com/office/officeart/2005/8/layout/default"/>
+    <dgm:cxn modelId="{CBCCDF58-6C47-4E77-869D-9AE3CF4D707D}" type="presParOf" srcId="{AD2B177C-A7C1-4E6D-A68A-E9D70BCC3E01}" destId="{D449D5E4-F61C-46BA-8307-4A1DECAE00C6}" srcOrd="1" destOrd="0" presId="urn:microsoft.com/office/officeart/2005/8/layout/default"/>
+    <dgm:cxn modelId="{E7A20201-74A0-4920-B07B-2ADC3E0A63F3}" type="presParOf" srcId="{AD2B177C-A7C1-4E6D-A68A-E9D70BCC3E01}" destId="{2C6CA7A0-916B-4532-9FB3-B22F8940ACDA}" srcOrd="2" destOrd="0" presId="urn:microsoft.com/office/officeart/2005/8/layout/default"/>
+    <dgm:cxn modelId="{CAEE7FE1-5FE2-4223-B26A-71A68D0A39BA}" type="presParOf" srcId="{AD2B177C-A7C1-4E6D-A68A-E9D70BCC3E01}" destId="{92111192-4D85-40AE-BB0D-60DF5BDFAD90}" srcOrd="3" destOrd="0" presId="urn:microsoft.com/office/officeart/2005/8/layout/default"/>
+    <dgm:cxn modelId="{6EE7A09D-178D-4F9E-93FB-0F8A6CECAB04}" type="presParOf" srcId="{AD2B177C-A7C1-4E6D-A68A-E9D70BCC3E01}" destId="{2306C118-A57D-4882-A26B-3934A896D880}" srcOrd="4" destOrd="0" presId="urn:microsoft.com/office/officeart/2005/8/layout/default"/>
+    <dgm:cxn modelId="{762992E9-E1C6-4BA2-818E-452D6EC66069}" type="presParOf" srcId="{AD2B177C-A7C1-4E6D-A68A-E9D70BCC3E01}" destId="{C49DDEB9-4AAD-4C7E-85F3-A66B9E6E2C42}" srcOrd="5" destOrd="0" presId="urn:microsoft.com/office/officeart/2005/8/layout/default"/>
+    <dgm:cxn modelId="{CC0F4A72-CD79-4CA8-9BB8-346A5D139DA8}" type="presParOf" srcId="{AD2B177C-A7C1-4E6D-A68A-E9D70BCC3E01}" destId="{AF077E81-7619-48FD-91CE-AA761459FC1F}" srcOrd="7" destOrd="0" presId="urn:microsoft.com/office/officeart/2005/8/layout/default"/>
+    <dgm:cxn modelId="{02B3255C-154F-4386-99DA-B5E8E843593F}" type="presParOf" srcId="{AD2B177C-A7C1-4E6D-A68A-E9D70BCC3E01}" destId="{51D0787B-B750-4315-81B6-8037AA6F3C82}" srcOrd="9" destOrd="0" presId="urn:microsoft.com/office/officeart/2005/8/layout/default"/>
+    <dgm:cxn modelId="{2E7958D5-A7DD-46A1-9698-0FB054EE68D2}" type="presParOf" srcId="{AD2B177C-A7C1-4E6D-A68A-E9D70BCC3E01}" destId="{FF5FD634-49A1-4B23-BC7F-ED9E4BD621EA}" srcOrd="11" destOrd="0" presId="urn:microsoft.com/office/officeart/2005/8/layout/default"/>
+    <dgm:cxn modelId="{16567351-5F71-4984-AF1A-D321122C5CD7}" type="presParOf" srcId="{AD2B177C-A7C1-4E6D-A68A-E9D70BCC3E01}" destId="{058ACEA7-2329-4016-AC3F-1CE6A5FDF983}" srcOrd="13" destOrd="0" presId="urn:microsoft.com/office/officeart/2005/8/layout/default"/>
   </dgm:cxnLst>
   <dgm:bg/>
   <dgm:whole/>
+  <dgm:extLst>
+    <a:ext uri="http://schemas.microsoft.com/office/drawing/2008/diagram">
+      <dsp:dataModelExt xmlns:dsp="http://schemas.microsoft.com/office/drawing/2008/diagram" relId="rId8" minVer="http://schemas.openxmlformats.org/drawingml/2006/diagram"/>
+    </a:ext>
+  </dgm:extLst>
 </dgm:dataModel>
 </file>
 
 <file path=word/diagrams/drawing1.xml><?xml version="1.0" encoding="utf-8"?>
-<dsp:drawing xmlns:dsp="http://schemas.microsoft.com/office/drawing/2008/diagram">
+<dsp:drawing xmlns:dgm="http://schemas.openxmlformats.org/drawingml/2006/diagram" xmlns:dsp="http://schemas.microsoft.com/office/drawing/2008/diagram" xmlns:a="http://schemas.openxmlformats.org/drawingml/2006/main">
   <dsp:spTree>
     <dsp:nvGrpSpPr>
       <dsp:cNvPr id="0" name=""/>
       <dsp:cNvGrpSpPr/>
     </dsp:nvGrpSpPr>
     <dsp:grpSpPr/>
+    <dsp:sp modelId="{4973E3B7-100A-4D81-9860-969C4C8E22F3}">
+      <dsp:nvSpPr>
+        <dsp:cNvPr id="0" name=""/>
+        <dsp:cNvSpPr/>
+      </dsp:nvSpPr>
+      <dsp:spPr>
+        <a:xfrm>
+          <a:off x="184308" y="892"/>
+          <a:ext cx="1599307" cy="959584"/>
+        </a:xfrm>
+        <a:prstGeom prst="rect">
+          <a:avLst/>
+        </a:prstGeom>
+        <a:solidFill>
+          <a:schemeClr val="accent1">
+            <a:hueOff val="0"/>
+            <a:satOff val="0"/>
+            <a:lumOff val="0"/>
+            <a:alphaOff val="0"/>
+          </a:schemeClr>
+        </a:solidFill>
+        <a:ln w="19050" cap="flat" cmpd="sng" algn="ctr">
+          <a:solidFill>
+            <a:schemeClr val="lt1">
+              <a:hueOff val="0"/>
+              <a:satOff val="0"/>
+              <a:lumOff val="0"/>
+              <a:alphaOff val="0"/>
+            </a:schemeClr>
+          </a:solidFill>
+          <a:prstDash val="solid"/>
+          <a:miter lim="800000"/>
+        </a:ln>
+        <a:effectLst/>
+      </dsp:spPr>
+      <dsp:style>
+        <a:lnRef idx="2">
+          <a:scrgbClr r="0" g="0" b="0"/>
+        </a:lnRef>
+        <a:fillRef idx="1">
+          <a:scrgbClr r="0" g="0" b="0"/>
+        </a:fillRef>
+        <a:effectRef idx="0">
+          <a:scrgbClr r="0" g="0" b="0"/>
+        </a:effectRef>
+        <a:fontRef idx="minor">
+          <a:schemeClr val="lt1"/>
+        </a:fontRef>
+      </dsp:style>
+      <dsp:txBody>
+        <a:bodyPr spcFirstLastPara="0" vert="horz" wrap="square" lIns="144780" tIns="144780" rIns="144780" bIns="144780" numCol="1" spcCol="1270" anchor="ctr" anchorCtr="0">
+          <a:noAutofit/>
+        </a:bodyPr>
+        <a:lstStyle/>
+        <a:p>
+          <a:pPr marL="0" lvl="0" indent="0" algn="ctr" defTabSz="1689100">
+            <a:lnSpc>
+              <a:spcPct val="90000"/>
+            </a:lnSpc>
+            <a:spcBef>
+              <a:spcPct val="0"/>
+            </a:spcBef>
+            <a:spcAft>
+              <a:spcPct val="35000"/>
+            </a:spcAft>
+            <a:buNone/>
+          </a:pPr>
+          <a:r>
+            <a:rPr lang="en-AU" sz="3800" kern="1200"/>
+            <a:t>Item 1</a:t>
+          </a:r>
+        </a:p>
+      </dsp:txBody>
+      <dsp:txXfrm>
+        <a:off x="184308" y="892"/>
+        <a:ext cx="1599307" cy="959584"/>
+      </dsp:txXfrm>
+    </dsp:sp>
+    <dsp:sp modelId="{2C6CA7A0-916B-4532-9FB3-B22F8940ACDA}">
+      <dsp:nvSpPr>
+        <dsp:cNvPr id="0" name=""/>
+        <dsp:cNvSpPr/>
+      </dsp:nvSpPr>
+      <dsp:spPr>
+        <a:xfrm>
+          <a:off x="1943546" y="892"/>
+          <a:ext cx="1599307" cy="959584"/>
+        </a:xfrm>
+        <a:prstGeom prst="rect">
+          <a:avLst/>
+        </a:prstGeom>
+        <a:solidFill>
+          <a:schemeClr val="accent1">
+            <a:hueOff val="0"/>
+            <a:satOff val="0"/>
+            <a:lumOff val="0"/>
+            <a:alphaOff val="0"/>
+          </a:schemeClr>
+        </a:solidFill>
+        <a:ln w="19050" cap="flat" cmpd="sng" algn="ctr">
+          <a:solidFill>
+            <a:schemeClr val="lt1">
+              <a:hueOff val="0"/>
+              <a:satOff val="0"/>
+              <a:lumOff val="0"/>
+              <a:alphaOff val="0"/>
+            </a:schemeClr>
+          </a:solidFill>
+          <a:prstDash val="solid"/>
+          <a:miter lim="800000"/>
+        </a:ln>
+        <a:effectLst/>
+      </dsp:spPr>
+      <dsp:style>
+        <a:lnRef idx="2">
+          <a:scrgbClr r="0" g="0" b="0"/>
+        </a:lnRef>
+        <a:fillRef idx="1">
+          <a:scrgbClr r="0" g="0" b="0"/>
+        </a:fillRef>
+        <a:effectRef idx="0">
+          <a:scrgbClr r="0" g="0" b="0"/>
+        </a:effectRef>
+        <a:fontRef idx="minor">
+          <a:schemeClr val="lt1"/>
+        </a:fontRef>
+      </dsp:style>
+      <dsp:txBody>
+        <a:bodyPr spcFirstLastPara="0" vert="horz" wrap="square" lIns="144780" tIns="144780" rIns="144780" bIns="144780" numCol="1" spcCol="1270" anchor="ctr" anchorCtr="0">
+          <a:noAutofit/>
+        </a:bodyPr>
+        <a:lstStyle/>
+        <a:p>
+          <a:pPr marL="0" lvl="0" indent="0" algn="ctr" defTabSz="1689100">
+            <a:lnSpc>
+              <a:spcPct val="90000"/>
+            </a:lnSpc>
+            <a:spcBef>
+              <a:spcPct val="0"/>
+            </a:spcBef>
+            <a:spcAft>
+              <a:spcPct val="35000"/>
+            </a:spcAft>
+            <a:buNone/>
+          </a:pPr>
+          <a:r>
+            <a:rPr lang="en-AU" sz="3800" kern="1200"/>
+            <a:t>Item 2</a:t>
+          </a:r>
+        </a:p>
+      </dsp:txBody>
+      <dsp:txXfrm>
+        <a:off x="1943546" y="892"/>
+        <a:ext cx="1599307" cy="959584"/>
+      </dsp:txXfrm>
+    </dsp:sp>
+    <dsp:sp modelId="{2306C118-A57D-4882-A26B-3934A896D880}">
+      <dsp:nvSpPr>
+        <dsp:cNvPr id="0" name=""/>
+        <dsp:cNvSpPr/>
+      </dsp:nvSpPr>
+      <dsp:spPr>
+        <a:xfrm>
+          <a:off x="3702784" y="892"/>
+          <a:ext cx="1599307" cy="959584"/>
+        </a:xfrm>
+        <a:prstGeom prst="rect">
+          <a:avLst/>
+        </a:prstGeom>
+        <a:solidFill>
+          <a:schemeClr val="accent1">
+            <a:hueOff val="0"/>
+            <a:satOff val="0"/>
+            <a:lumOff val="0"/>
+            <a:alphaOff val="0"/>
+          </a:schemeClr>
+        </a:solidFill>
+        <a:ln w="19050" cap="flat" cmpd="sng" algn="ctr">
+          <a:solidFill>
+            <a:schemeClr val="lt1">
+              <a:hueOff val="0"/>
+              <a:satOff val="0"/>
+              <a:lumOff val="0"/>
+              <a:alphaOff val="0"/>
+            </a:schemeClr>
+          </a:solidFill>
+          <a:prstDash val="solid"/>
+          <a:miter lim="800000"/>
+        </a:ln>
+        <a:effectLst/>
+      </dsp:spPr>
+      <dsp:style>
+        <a:lnRef idx="2">
+          <a:scrgbClr r="0" g="0" b="0"/>
+        </a:lnRef>
+        <a:fillRef idx="1">
+          <a:scrgbClr r="0" g="0" b="0"/>
+        </a:fillRef>
+        <a:effectRef idx="0">
+          <a:scrgbClr r="0" g="0" b="0"/>
+        </a:effectRef>
+        <a:fontRef idx="minor">
+          <a:schemeClr val="lt1"/>
+        </a:fontRef>
+      </dsp:style>
+      <dsp:txBody>
+        <a:bodyPr spcFirstLastPara="0" vert="horz" wrap="square" lIns="144780" tIns="144780" rIns="144780" bIns="144780" numCol="1" spcCol="1270" anchor="ctr" anchorCtr="0">
+          <a:noAutofit/>
+        </a:bodyPr>
+        <a:lstStyle/>
+        <a:p>
+          <a:pPr marL="0" lvl="0" indent="0" algn="ctr" defTabSz="1689100">
+            <a:lnSpc>
+              <a:spcPct val="90000"/>
+            </a:lnSpc>
+            <a:spcBef>
+              <a:spcPct val="0"/>
+            </a:spcBef>
+            <a:spcAft>
+              <a:spcPct val="35000"/>
+            </a:spcAft>
+            <a:buNone/>
+          </a:pPr>
+          <a:r>
+            <a:rPr lang="en-AU" sz="3800" kern="1200"/>
+            <a:t>Item 3</a:t>
+          </a:r>
+        </a:p>
+      </dsp:txBody>
+      <dsp:txXfrm>
+        <a:off x="3702784" y="892"/>
+        <a:ext cx="1599307" cy="959584"/>
+      </dsp:txXfrm>
+    </dsp:sp>
+    <dsp:sp modelId="{DA4A67CC-FC90-47F6-AE26-6778E0DB2358}">
+      <dsp:nvSpPr>
+        <dsp:cNvPr id="0" name=""/>
+        <dsp:cNvSpPr/>
+      </dsp:nvSpPr>
+      <dsp:spPr>
+        <a:xfrm>
+          <a:off x="184308" y="1120407"/>
+          <a:ext cx="1599307" cy="959584"/>
+        </a:xfrm>
+        <a:prstGeom prst="rect">
+          <a:avLst/>
+        </a:prstGeom>
+        <a:solidFill>
+          <a:schemeClr val="accent1">
+            <a:hueOff val="0"/>
+            <a:satOff val="0"/>
+            <a:lumOff val="0"/>
+            <a:alphaOff val="0"/>
+          </a:schemeClr>
+        </a:solidFill>
+        <a:ln w="19050" cap="flat" cmpd="sng" algn="ctr">
+          <a:solidFill>
+            <a:schemeClr val="lt1">
+              <a:hueOff val="0"/>
+              <a:satOff val="0"/>
+              <a:lumOff val="0"/>
+              <a:alphaOff val="0"/>
+            </a:schemeClr>
+          </a:solidFill>
+          <a:prstDash val="solid"/>
+          <a:miter lim="800000"/>
+        </a:ln>
+        <a:effectLst/>
+      </dsp:spPr>
+      <dsp:style>
+        <a:lnRef idx="2">
+          <a:scrgbClr r="0" g="0" b="0"/>
+        </a:lnRef>
+        <a:fillRef idx="1">
+          <a:scrgbClr r="0" g="0" b="0"/>
+        </a:fillRef>
+        <a:effectRef idx="0">
+          <a:scrgbClr r="0" g="0" b="0"/>
+        </a:effectRef>
+        <a:fontRef idx="minor">
+          <a:schemeClr val="lt1"/>
+        </a:fontRef>
+      </dsp:style>
+      <dsp:txBody>
+        <a:bodyPr spcFirstLastPara="0" vert="horz" wrap="square" lIns="144780" tIns="144780" rIns="144780" bIns="144780" numCol="1" spcCol="1270" anchor="ctr" anchorCtr="0">
+          <a:noAutofit/>
+        </a:bodyPr>
+        <a:lstStyle/>
+        <a:p>
+          <a:pPr marL="0" lvl="0" indent="0" algn="ctr" defTabSz="1689100">
+            <a:lnSpc>
+              <a:spcPct val="90000"/>
+            </a:lnSpc>
+            <a:spcBef>
+              <a:spcPct val="0"/>
+            </a:spcBef>
+            <a:spcAft>
+              <a:spcPct val="35000"/>
+            </a:spcAft>
+            <a:buNone/>
+          </a:pPr>
+          <a:r>
+            <a:rPr lang="en-AU" sz="3800" kern="1200"/>
+            <a:t>Item 4</a:t>
+          </a:r>
+        </a:p>
+      </dsp:txBody>
+      <dsp:txXfrm>
+        <a:off x="184308" y="1120407"/>
+        <a:ext cx="1599307" cy="959584"/>
+      </dsp:txXfrm>
+    </dsp:sp>
+    <dsp:sp modelId="{C29FF3EC-7A78-48D6-8BC3-E252500F195E}">
+      <dsp:nvSpPr>
+        <dsp:cNvPr id="0" name=""/>
+        <dsp:cNvSpPr/>
+      </dsp:nvSpPr>
+      <dsp:spPr>
+        <a:xfrm>
+          <a:off x="1943546" y="1120407"/>
+          <a:ext cx="1599307" cy="959584"/>
+        </a:xfrm>
+        <a:prstGeom prst="rect">
+          <a:avLst/>
+        </a:prstGeom>
+        <a:solidFill>
+          <a:schemeClr val="accent1">
+            <a:hueOff val="0"/>
+            <a:satOff val="0"/>
+            <a:lumOff val="0"/>
+            <a:alphaOff val="0"/>
+          </a:schemeClr>
+        </a:solidFill>
+        <a:ln w="19050" cap="flat" cmpd="sng" algn="ctr">
+          <a:solidFill>
+            <a:schemeClr val="lt1">
+              <a:hueOff val="0"/>
+              <a:satOff val="0"/>
+              <a:lumOff val="0"/>
+              <a:alphaOff val="0"/>
+            </a:schemeClr>
+          </a:solidFill>
+          <a:prstDash val="solid"/>
+          <a:miter lim="800000"/>
+        </a:ln>
+        <a:effectLst/>
+      </dsp:spPr>
+      <dsp:style>
+        <a:lnRef idx="2">
+          <a:scrgbClr r="0" g="0" b="0"/>
+        </a:lnRef>
+        <a:fillRef idx="1">
+          <a:scrgbClr r="0" g="0" b="0"/>
+        </a:fillRef>
+        <a:effectRef idx="0">
+          <a:scrgbClr r="0" g="0" b="0"/>
+        </a:effectRef>
+        <a:fontRef idx="minor">
+          <a:schemeClr val="lt1"/>
+        </a:fontRef>
+      </dsp:style>
+      <dsp:txBody>
+        <a:bodyPr spcFirstLastPara="0" vert="horz" wrap="square" lIns="144780" tIns="144780" rIns="144780" bIns="144780" numCol="1" spcCol="1270" anchor="ctr" anchorCtr="0">
+          <a:noAutofit/>
+        </a:bodyPr>
+        <a:lstStyle/>
+        <a:p>
+          <a:pPr marL="0" lvl="0" indent="0" algn="ctr" defTabSz="1689100">
+            <a:lnSpc>
+              <a:spcPct val="90000"/>
+            </a:lnSpc>
+            <a:spcBef>
+              <a:spcPct val="0"/>
+            </a:spcBef>
+            <a:spcAft>
+              <a:spcPct val="35000"/>
+            </a:spcAft>
+            <a:buNone/>
+          </a:pPr>
+          <a:r>
+            <a:rPr lang="en-AU" sz="3800" kern="1200"/>
+            <a:t>Item 5</a:t>
+          </a:r>
+        </a:p>
+      </dsp:txBody>
+      <dsp:txXfrm>
+        <a:off x="1943546" y="1120407"/>
+        <a:ext cx="1599307" cy="959584"/>
+      </dsp:txXfrm>
+    </dsp:sp>
+    <dsp:sp modelId="{5189E20D-EF18-4F56-8F51-936D1F2F2B94}">
+      <dsp:nvSpPr>
+        <dsp:cNvPr id="0" name=""/>
+        <dsp:cNvSpPr/>
+      </dsp:nvSpPr>
+      <dsp:spPr>
+        <a:xfrm>
+          <a:off x="3702784" y="1120407"/>
+          <a:ext cx="1599307" cy="959584"/>
+        </a:xfrm>
+        <a:prstGeom prst="rect">
+          <a:avLst/>
+        </a:prstGeom>
+        <a:solidFill>
+          <a:schemeClr val="accent1">
+            <a:hueOff val="0"/>
+            <a:satOff val="0"/>
+            <a:lumOff val="0"/>
+            <a:alphaOff val="0"/>
+          </a:schemeClr>
+        </a:solidFill>
+        <a:ln w="19050" cap="flat" cmpd="sng" algn="ctr">
+          <a:solidFill>
+            <a:schemeClr val="lt1">
+              <a:hueOff val="0"/>
+              <a:satOff val="0"/>
+              <a:lumOff val="0"/>
+              <a:alphaOff val="0"/>
+            </a:schemeClr>
+          </a:solidFill>
+          <a:prstDash val="solid"/>
+          <a:miter lim="800000"/>
+        </a:ln>
+        <a:effectLst/>
+      </dsp:spPr>
+      <dsp:style>
+        <a:lnRef idx="2">
+          <a:scrgbClr r="0" g="0" b="0"/>
+        </a:lnRef>
+        <a:fillRef idx="1">
+          <a:scrgbClr r="0" g="0" b="0"/>
+        </a:fillRef>
+        <a:effectRef idx="0">
+          <a:scrgbClr r="0" g="0" b="0"/>
+        </a:effectRef>
+        <a:fontRef idx="minor">
+          <a:schemeClr val="lt1"/>
+        </a:fontRef>
+      </dsp:style>
+      <dsp:txBody>
+        <a:bodyPr spcFirstLastPara="0" vert="horz" wrap="square" lIns="144780" tIns="144780" rIns="144780" bIns="144780" numCol="1" spcCol="1270" anchor="ctr" anchorCtr="0">
+          <a:noAutofit/>
+        </a:bodyPr>
+        <a:lstStyle/>
+        <a:p>
+          <a:pPr marL="0" lvl="0" indent="0" algn="ctr" defTabSz="1689100">
+            <a:lnSpc>
+              <a:spcPct val="90000"/>
+            </a:lnSpc>
+            <a:spcBef>
+              <a:spcPct val="0"/>
+            </a:spcBef>
+            <a:spcAft>
+              <a:spcPct val="35000"/>
+            </a:spcAft>
+            <a:buNone/>
+          </a:pPr>
+          <a:r>
+            <a:rPr lang="en-AU" sz="3800" kern="1200"/>
+            <a:t>Item 6</a:t>
+          </a:r>
+        </a:p>
+      </dsp:txBody>
+      <dsp:txXfrm>
+        <a:off x="3702784" y="1120407"/>
+        <a:ext cx="1599307" cy="959584"/>
+      </dsp:txXfrm>
+    </dsp:sp>
+    <dsp:sp modelId="{2C57807D-0E50-4589-8D75-8FE175A0B9C8}">
+      <dsp:nvSpPr>
+        <dsp:cNvPr id="0" name=""/>
+        <dsp:cNvSpPr/>
+      </dsp:nvSpPr>
+      <dsp:spPr>
+        <a:xfrm>
+          <a:off x="1063927" y="2239922"/>
+          <a:ext cx="1599307" cy="959584"/>
+        </a:xfrm>
+        <a:prstGeom prst="rect">
+          <a:avLst/>
+        </a:prstGeom>
+        <a:solidFill>
+          <a:schemeClr val="accent1">
+            <a:hueOff val="0"/>
+            <a:satOff val="0"/>
+            <a:lumOff val="0"/>
+            <a:alphaOff val="0"/>
+          </a:schemeClr>
+        </a:solidFill>
+        <a:ln w="19050" cap="flat" cmpd="sng" algn="ctr">
+          <a:solidFill>
+            <a:schemeClr val="lt1">
+              <a:hueOff val="0"/>
+              <a:satOff val="0"/>
+              <a:lumOff val="0"/>
+              <a:alphaOff val="0"/>
+            </a:schemeClr>
+          </a:solidFill>
+          <a:prstDash val="solid"/>
+          <a:miter lim="800000"/>
+        </a:ln>
+        <a:effectLst/>
+      </dsp:spPr>
+      <dsp:style>
+        <a:lnRef idx="2">
+          <a:scrgbClr r="0" g="0" b="0"/>
+        </a:lnRef>
+        <a:fillRef idx="1">
+          <a:scrgbClr r="0" g="0" b="0"/>
+        </a:fillRef>
+        <a:effectRef idx="0">
+          <a:scrgbClr r="0" g="0" b="0"/>
+        </a:effectRef>
+        <a:fontRef idx="minor">
+          <a:schemeClr val="lt1"/>
+        </a:fontRef>
+      </dsp:style>
+      <dsp:txBody>
+        <a:bodyPr spcFirstLastPara="0" vert="horz" wrap="square" lIns="144780" tIns="144780" rIns="144780" bIns="144780" numCol="1" spcCol="1270" anchor="ctr" anchorCtr="0">
+          <a:noAutofit/>
+        </a:bodyPr>
+        <a:lstStyle/>
+        <a:p>
+          <a:pPr marL="0" lvl="0" indent="0" algn="ctr" defTabSz="1689100">
+            <a:lnSpc>
+              <a:spcPct val="90000"/>
+            </a:lnSpc>
+            <a:spcBef>
+              <a:spcPct val="0"/>
+            </a:spcBef>
+            <a:spcAft>
+              <a:spcPct val="35000"/>
+            </a:spcAft>
+            <a:buNone/>
+          </a:pPr>
+          <a:r>
+            <a:rPr lang="en-AU" sz="3800" kern="1200"/>
+            <a:t>Item 7</a:t>
+          </a:r>
+        </a:p>
+      </dsp:txBody>
+      <dsp:txXfrm>
+        <a:off x="1063927" y="2239922"/>
+        <a:ext cx="1599307" cy="959584"/>
+      </dsp:txXfrm>
+    </dsp:sp>
+    <dsp:sp modelId="{EAAF6EDC-D4C6-4D3A-8719-9F8F9FC7AAB5}">
+      <dsp:nvSpPr>
+        <dsp:cNvPr id="0" name=""/>
+        <dsp:cNvSpPr/>
+      </dsp:nvSpPr>
+      <dsp:spPr>
+        <a:xfrm>
+          <a:off x="2823165" y="2239922"/>
+          <a:ext cx="1599307" cy="959584"/>
+        </a:xfrm>
+        <a:prstGeom prst="rect">
+          <a:avLst/>
+        </a:prstGeom>
+        <a:solidFill>
+          <a:schemeClr val="accent1">
+            <a:hueOff val="0"/>
+            <a:satOff val="0"/>
+            <a:lumOff val="0"/>
+            <a:alphaOff val="0"/>
+          </a:schemeClr>
+        </a:solidFill>
+        <a:ln w="19050" cap="flat" cmpd="sng" algn="ctr">
+          <a:solidFill>
+            <a:schemeClr val="lt1">
+              <a:hueOff val="0"/>
+              <a:satOff val="0"/>
+              <a:lumOff val="0"/>
+              <a:alphaOff val="0"/>
+            </a:schemeClr>
+          </a:solidFill>
+          <a:prstDash val="solid"/>
+          <a:miter lim="800000"/>
+        </a:ln>
+        <a:effectLst/>
+      </dsp:spPr>
+      <dsp:style>
+        <a:lnRef idx="2">
+          <a:scrgbClr r="0" g="0" b="0"/>
+        </a:lnRef>
+        <a:fillRef idx="1">
+          <a:scrgbClr r="0" g="0" b="0"/>
+        </a:fillRef>
+        <a:effectRef idx="0">
+          <a:scrgbClr r="0" g="0" b="0"/>
+        </a:effectRef>
+        <a:fontRef idx="minor">
+          <a:schemeClr val="lt1"/>
+        </a:fontRef>
+      </dsp:style>
+      <dsp:txBody>
+        <a:bodyPr spcFirstLastPara="0" vert="horz" wrap="square" lIns="144780" tIns="144780" rIns="144780" bIns="144780" numCol="1" spcCol="1270" anchor="ctr" anchorCtr="0">
+          <a:noAutofit/>
+        </a:bodyPr>
+        <a:lstStyle/>
+        <a:p>
+          <a:pPr marL="0" lvl="0" indent="0" algn="ctr" defTabSz="1689100">
+            <a:lnSpc>
+              <a:spcPct val="90000"/>
+            </a:lnSpc>
+            <a:spcBef>
+              <a:spcPct val="0"/>
+            </a:spcBef>
+            <a:spcAft>
+              <a:spcPct val="35000"/>
+            </a:spcAft>
+            <a:buNone/>
+          </a:pPr>
+          <a:r>
+            <a:rPr lang="en-AU" sz="3800" kern="1200"/>
+            <a:t>Item 8</a:t>
+          </a:r>
+        </a:p>
+      </dsp:txBody>
+      <dsp:txXfrm>
+        <a:off x="2823165" y="2239922"/>
+        <a:ext cx="1599307" cy="959584"/>
+      </dsp:txXfrm>
+    </dsp:sp>
   </dsp:spTree>
 </dsp:drawing>
 </file>
 
 <file path=word/diagrams/drawing2.xml><?xml version="1.0" encoding="utf-8"?>
-<dsp:drawing xmlns:dsp="http://schemas.microsoft.com/office/drawing/2008/diagram">
+<dsp:drawing xmlns:dgm="http://schemas.openxmlformats.org/drawingml/2006/diagram" xmlns:dsp="http://schemas.microsoft.com/office/drawing/2008/diagram" xmlns:a="http://schemas.openxmlformats.org/drawingml/2006/main">
   <dsp:spTree>
     <dsp:nvGrpSpPr>
       <dsp:cNvPr id="0" name=""/>
       <dsp:cNvGrpSpPr/>
     </dsp:nvGrpSpPr>
     <dsp:grpSpPr/>
+    <dsp:sp modelId="{4973E3B7-100A-4D81-9860-969C4C8E22F3}">
+      <dsp:nvSpPr>
+        <dsp:cNvPr id="0" name=""/>
+        <dsp:cNvSpPr/>
+      </dsp:nvSpPr>
+      <dsp:spPr>
+        <a:xfrm>
+          <a:off x="184308" y="892"/>
+          <a:ext cx="1599307" cy="959584"/>
+        </a:xfrm>
+        <a:prstGeom prst="rect">
+          <a:avLst/>
+        </a:prstGeom>
+        <a:solidFill>
+          <a:schemeClr val="accent1">
+            <a:hueOff val="0"/>
+            <a:satOff val="0"/>
+            <a:lumOff val="0"/>
+            <a:alphaOff val="0"/>
+          </a:schemeClr>
+        </a:solidFill>
+        <a:ln w="19050" cap="flat" cmpd="sng" algn="ctr">
+          <a:solidFill>
+            <a:schemeClr val="lt1">
+              <a:hueOff val="0"/>
+              <a:satOff val="0"/>
+              <a:lumOff val="0"/>
+              <a:alphaOff val="0"/>
+            </a:schemeClr>
+          </a:solidFill>
+          <a:prstDash val="solid"/>
+          <a:miter lim="800000"/>
+        </a:ln>
+        <a:effectLst/>
+      </dsp:spPr>
+      <dsp:style>
+        <a:lnRef idx="2">
+          <a:scrgbClr r="0" g="0" b="0"/>
+        </a:lnRef>
+        <a:fillRef idx="1">
+          <a:scrgbClr r="0" g="0" b="0"/>
+        </a:fillRef>
+        <a:effectRef idx="0">
+          <a:scrgbClr r="0" g="0" b="0"/>
+        </a:effectRef>
+        <a:fontRef idx="minor">
+          <a:schemeClr val="lt1"/>
+        </a:fontRef>
+      </dsp:style>
+      <dsp:txBody>
+        <a:bodyPr spcFirstLastPara="0" vert="horz" wrap="square" lIns="144780" tIns="144780" rIns="144780" bIns="144780" numCol="1" spcCol="1270" anchor="ctr" anchorCtr="0">
+          <a:noAutofit/>
+        </a:bodyPr>
+        <a:lstStyle/>
+        <a:p>
+          <a:pPr marL="0" lvl="0" indent="0" algn="ctr" defTabSz="1689100">
+            <a:lnSpc>
+              <a:spcPct val="90000"/>
+            </a:lnSpc>
+            <a:spcBef>
+              <a:spcPct val="0"/>
+            </a:spcBef>
+            <a:spcAft>
+              <a:spcPct val="35000"/>
+            </a:spcAft>
+            <a:buNone/>
+          </a:pPr>
+          <a:r>
+            <a:rPr lang="en-AU" sz="3800" kern="1200"/>
+            <a:t>Item 1</a:t>
+          </a:r>
+        </a:p>
+      </dsp:txBody>
+      <dsp:txXfrm>
+        <a:off x="184308" y="892"/>
+        <a:ext cx="1599307" cy="959584"/>
+      </dsp:txXfrm>
+    </dsp:sp>
+    <dsp:sp modelId="{2C6CA7A0-916B-4532-9FB3-B22F8940ACDA}">
+      <dsp:nvSpPr>
+        <dsp:cNvPr id="0" name=""/>
+        <dsp:cNvSpPr/>
+      </dsp:nvSpPr>
+      <dsp:spPr>
+        <a:xfrm>
+          <a:off x="1943546" y="892"/>
+          <a:ext cx="1599307" cy="959584"/>
+        </a:xfrm>
+        <a:prstGeom prst="rect">
+          <a:avLst/>
+        </a:prstGeom>
+        <a:solidFill>
+          <a:schemeClr val="accent1">
+            <a:hueOff val="0"/>
+            <a:satOff val="0"/>
+            <a:lumOff val="0"/>
+            <a:alphaOff val="0"/>
+          </a:schemeClr>
+        </a:solidFill>
+        <a:ln w="19050" cap="flat" cmpd="sng" algn="ctr">
+          <a:solidFill>
+            <a:schemeClr val="lt1">
+              <a:hueOff val="0"/>
+              <a:satOff val="0"/>
+              <a:lumOff val="0"/>
+              <a:alphaOff val="0"/>
+            </a:schemeClr>
+          </a:solidFill>
+          <a:prstDash val="solid"/>
+          <a:miter lim="800000"/>
+        </a:ln>
+        <a:effectLst/>
+      </dsp:spPr>
+      <dsp:style>
+        <a:lnRef idx="2">
+          <a:scrgbClr r="0" g="0" b="0"/>
+        </a:lnRef>
+        <a:fillRef idx="1">
+          <a:scrgbClr r="0" g="0" b="0"/>
+        </a:fillRef>
+        <a:effectRef idx="0">
+          <a:scrgbClr r="0" g="0" b="0"/>
+        </a:effectRef>
+        <a:fontRef idx="minor">
+          <a:schemeClr val="lt1"/>
+        </a:fontRef>
+      </dsp:style>
+      <dsp:txBody>
+        <a:bodyPr spcFirstLastPara="0" vert="horz" wrap="square" lIns="144780" tIns="144780" rIns="144780" bIns="144780" numCol="1" spcCol="1270" anchor="ctr" anchorCtr="0">
+          <a:noAutofit/>
+        </a:bodyPr>
+        <a:lstStyle/>
+        <a:p>
+          <a:pPr marL="0" lvl="0" indent="0" algn="ctr" defTabSz="1689100">
+            <a:lnSpc>
+              <a:spcPct val="90000"/>
+            </a:lnSpc>
+            <a:spcBef>
+              <a:spcPct val="0"/>
+            </a:spcBef>
+            <a:spcAft>
+              <a:spcPct val="35000"/>
+            </a:spcAft>
+            <a:buNone/>
+          </a:pPr>
+          <a:r>
+            <a:rPr lang="en-AU" sz="3800" kern="1200"/>
+            <a:t>Item 2</a:t>
+          </a:r>
+        </a:p>
+      </dsp:txBody>
+      <dsp:txXfrm>
+        <a:off x="1943546" y="892"/>
+        <a:ext cx="1599307" cy="959584"/>
+      </dsp:txXfrm>
+    </dsp:sp>
+    <dsp:sp modelId="{2306C118-A57D-4882-A26B-3934A896D880}">
+      <dsp:nvSpPr>
+        <dsp:cNvPr id="0" name=""/>
+        <dsp:cNvSpPr/>
+      </dsp:nvSpPr>
+      <dsp:spPr>
+        <a:xfrm>
+          <a:off x="3702784" y="892"/>
+          <a:ext cx="1599307" cy="959584"/>
+        </a:xfrm>
+        <a:prstGeom prst="rect">
+          <a:avLst/>
+        </a:prstGeom>
+        <a:solidFill>
+          <a:schemeClr val="accent1">
+            <a:hueOff val="0"/>
+            <a:satOff val="0"/>
+            <a:lumOff val="0"/>
+            <a:alphaOff val="0"/>
+          </a:schemeClr>
+        </a:solidFill>
+        <a:ln w="19050" cap="flat" cmpd="sng" algn="ctr">
+          <a:solidFill>
+            <a:schemeClr val="lt1">
+              <a:hueOff val="0"/>
+              <a:satOff val="0"/>
+              <a:lumOff val="0"/>
+              <a:alphaOff val="0"/>
+            </a:schemeClr>
+          </a:solidFill>
+          <a:prstDash val="solid"/>
+          <a:miter lim="800000"/>
+        </a:ln>
+        <a:effectLst/>
+      </dsp:spPr>
+      <dsp:style>
+        <a:lnRef idx="2">
+          <a:scrgbClr r="0" g="0" b="0"/>
+        </a:lnRef>
+        <a:fillRef idx="1">
+          <a:scrgbClr r="0" g="0" b="0"/>
+        </a:fillRef>
+        <a:effectRef idx="0">
+          <a:scrgbClr r="0" g="0" b="0"/>
+        </a:effectRef>
+        <a:fontRef idx="minor">
+          <a:schemeClr val="lt1"/>
+        </a:fontRef>
+      </dsp:style>
+      <dsp:txBody>
+        <a:bodyPr spcFirstLastPara="0" vert="horz" wrap="square" lIns="144780" tIns="144780" rIns="144780" bIns="144780" numCol="1" spcCol="1270" anchor="ctr" anchorCtr="0">
+          <a:noAutofit/>
+        </a:bodyPr>
+        <a:lstStyle/>
+        <a:p>
+          <a:pPr marL="0" lvl="0" indent="0" algn="ctr" defTabSz="1689100">
+            <a:lnSpc>
+              <a:spcPct val="90000"/>
+            </a:lnSpc>
+            <a:spcBef>
+              <a:spcPct val="0"/>
+            </a:spcBef>
+            <a:spcAft>
+              <a:spcPct val="35000"/>
+            </a:spcAft>
+            <a:buNone/>
+          </a:pPr>
+          <a:r>
+            <a:rPr lang="en-AU" sz="3800" kern="1200"/>
+            <a:t>Item 3</a:t>
+          </a:r>
+        </a:p>
+      </dsp:txBody>
+      <dsp:txXfrm>
+        <a:off x="3702784" y="892"/>
+        <a:ext cx="1599307" cy="959584"/>
+      </dsp:txXfrm>
+    </dsp:sp>
+    <dsp:sp modelId="{DA4A67CC-FC90-47F6-AE26-6778E0DB2358}">
+      <dsp:nvSpPr>
+        <dsp:cNvPr id="0" name=""/>
+        <dsp:cNvSpPr/>
+      </dsp:nvSpPr>
+      <dsp:spPr>
+        <a:xfrm>
+          <a:off x="184308" y="1120407"/>
+          <a:ext cx="1599307" cy="959584"/>
+        </a:xfrm>
+        <a:prstGeom prst="rect">
+          <a:avLst/>
+        </a:prstGeom>
+        <a:solidFill>
+          <a:schemeClr val="accent1">
+            <a:hueOff val="0"/>
+            <a:satOff val="0"/>
+            <a:lumOff val="0"/>
+            <a:alphaOff val="0"/>
+          </a:schemeClr>
+        </a:solidFill>
+        <a:ln w="19050" cap="flat" cmpd="sng" algn="ctr">
+          <a:solidFill>
+            <a:schemeClr val="lt1">
+              <a:hueOff val="0"/>
+              <a:satOff val="0"/>
+              <a:lumOff val="0"/>
+              <a:alphaOff val="0"/>
+            </a:schemeClr>
+          </a:solidFill>
+          <a:prstDash val="solid"/>
+          <a:miter lim="800000"/>
+        </a:ln>
+        <a:effectLst/>
+      </dsp:spPr>
+      <dsp:style>
+        <a:lnRef idx="2">
+          <a:scrgbClr r="0" g="0" b="0"/>
+        </a:lnRef>
+        <a:fillRef idx="1">
+          <a:scrgbClr r="0" g="0" b="0"/>
+        </a:fillRef>
+        <a:effectRef idx="0">
+          <a:scrgbClr r="0" g="0" b="0"/>
+        </a:effectRef>
+        <a:fontRef idx="minor">
+          <a:schemeClr val="lt1"/>
+        </a:fontRef>
+      </dsp:style>
+      <dsp:txBody>
+        <a:bodyPr spcFirstLastPara="0" vert="horz" wrap="square" lIns="144780" tIns="144780" rIns="144780" bIns="144780" numCol="1" spcCol="1270" anchor="ctr" anchorCtr="0">
+          <a:noAutofit/>
+        </a:bodyPr>
+        <a:lstStyle/>
+        <a:p>
+          <a:pPr marL="0" lvl="0" indent="0" algn="ctr" defTabSz="1689100">
+            <a:lnSpc>
+              <a:spcPct val="90000"/>
+            </a:lnSpc>
+            <a:spcBef>
+              <a:spcPct val="0"/>
+            </a:spcBef>
+            <a:spcAft>
+              <a:spcPct val="35000"/>
+            </a:spcAft>
+            <a:buNone/>
+          </a:pPr>
+          <a:r>
+            <a:rPr lang="en-AU" sz="3800" kern="1200"/>
+            <a:t>Item 4</a:t>
+          </a:r>
+        </a:p>
+      </dsp:txBody>
+      <dsp:txXfrm>
+        <a:off x="184308" y="1120407"/>
+        <a:ext cx="1599307" cy="959584"/>
+      </dsp:txXfrm>
+    </dsp:sp>
+    <dsp:sp modelId="{C29FF3EC-7A78-48D6-8BC3-E252500F195E}">
+      <dsp:nvSpPr>
+        <dsp:cNvPr id="0" name=""/>
+        <dsp:cNvSpPr/>
+      </dsp:nvSpPr>
+      <dsp:spPr>
+        <a:xfrm>
+          <a:off x="1943546" y="1120407"/>
+          <a:ext cx="1599307" cy="959584"/>
+        </a:xfrm>
+        <a:prstGeom prst="rect">
+          <a:avLst/>
+        </a:prstGeom>
+        <a:solidFill>
+          <a:schemeClr val="accent1">
+            <a:hueOff val="0"/>
+            <a:satOff val="0"/>
+            <a:lumOff val="0"/>
+            <a:alphaOff val="0"/>
+          </a:schemeClr>
+        </a:solidFill>
+        <a:ln w="19050" cap="flat" cmpd="sng" algn="ctr">
+          <a:solidFill>
+            <a:schemeClr val="lt1">
+              <a:hueOff val="0"/>
+              <a:satOff val="0"/>
+              <a:lumOff val="0"/>
+              <a:alphaOff val="0"/>
+            </a:schemeClr>
+          </a:solidFill>
+          <a:prstDash val="solid"/>
+          <a:miter lim="800000"/>
+        </a:ln>
+        <a:effectLst/>
+      </dsp:spPr>
+      <dsp:style>
+        <a:lnRef idx="2">
+          <a:scrgbClr r="0" g="0" b="0"/>
+        </a:lnRef>
+        <a:fillRef idx="1">
+          <a:scrgbClr r="0" g="0" b="0"/>
+        </a:fillRef>
+        <a:effectRef idx="0">
+          <a:scrgbClr r="0" g="0" b="0"/>
+        </a:effectRef>
+        <a:fontRef idx="minor">
+          <a:schemeClr val="lt1"/>
+        </a:fontRef>
+      </dsp:style>
+      <dsp:txBody>
+        <a:bodyPr spcFirstLastPara="0" vert="horz" wrap="square" lIns="144780" tIns="144780" rIns="144780" bIns="144780" numCol="1" spcCol="1270" anchor="ctr" anchorCtr="0">
+          <a:noAutofit/>
+        </a:bodyPr>
+        <a:lstStyle/>
+        <a:p>
+          <a:pPr marL="0" lvl="0" indent="0" algn="ctr" defTabSz="1689100">
+            <a:lnSpc>
+              <a:spcPct val="90000"/>
+            </a:lnSpc>
+            <a:spcBef>
+              <a:spcPct val="0"/>
+            </a:spcBef>
+            <a:spcAft>
+              <a:spcPct val="35000"/>
+            </a:spcAft>
+            <a:buNone/>
+          </a:pPr>
+          <a:r>
+            <a:rPr lang="en-AU" sz="3800" kern="1200"/>
+            <a:t>Item 5</a:t>
+          </a:r>
+        </a:p>
+      </dsp:txBody>
+      <dsp:txXfrm>
+        <a:off x="1943546" y="1120407"/>
+        <a:ext cx="1599307" cy="959584"/>
+      </dsp:txXfrm>
+    </dsp:sp>
+    <dsp:sp modelId="{5189E20D-EF18-4F56-8F51-936D1F2F2B94}">
+      <dsp:nvSpPr>
+        <dsp:cNvPr id="0" name=""/>
+        <dsp:cNvSpPr/>
+      </dsp:nvSpPr>
+      <dsp:spPr>
+        <a:xfrm>
+          <a:off x="3702784" y="1120407"/>
+          <a:ext cx="1599307" cy="959584"/>
+        </a:xfrm>
+        <a:prstGeom prst="rect">
+          <a:avLst/>
+        </a:prstGeom>
+        <a:solidFill>
+          <a:schemeClr val="accent1">
+            <a:hueOff val="0"/>
+            <a:satOff val="0"/>
+            <a:lumOff val="0"/>
+            <a:alphaOff val="0"/>
+          </a:schemeClr>
+        </a:solidFill>
+        <a:ln w="19050" cap="flat" cmpd="sng" algn="ctr">
+          <a:solidFill>
+            <a:schemeClr val="lt1">
+              <a:hueOff val="0"/>
+              <a:satOff val="0"/>
+              <a:lumOff val="0"/>
+              <a:alphaOff val="0"/>
+            </a:schemeClr>
+          </a:solidFill>
+          <a:prstDash val="solid"/>
+          <a:miter lim="800000"/>
+        </a:ln>
+        <a:effectLst/>
+      </dsp:spPr>
+      <dsp:style>
+        <a:lnRef idx="2">
+          <a:scrgbClr r="0" g="0" b="0"/>
+        </a:lnRef>
+        <a:fillRef idx="1">
+          <a:scrgbClr r="0" g="0" b="0"/>
+        </a:fillRef>
+        <a:effectRef idx="0">
+          <a:scrgbClr r="0" g="0" b="0"/>
+        </a:effectRef>
+        <a:fontRef idx="minor">
+          <a:schemeClr val="lt1"/>
+        </a:fontRef>
+      </dsp:style>
+      <dsp:txBody>
+        <a:bodyPr spcFirstLastPara="0" vert="horz" wrap="square" lIns="144780" tIns="144780" rIns="144780" bIns="144780" numCol="1" spcCol="1270" anchor="ctr" anchorCtr="0">
+          <a:noAutofit/>
+        </a:bodyPr>
+        <a:lstStyle/>
+        <a:p>
+          <a:pPr marL="0" lvl="0" indent="0" algn="ctr" defTabSz="1689100">
+            <a:lnSpc>
+              <a:spcPct val="90000"/>
+            </a:lnSpc>
+            <a:spcBef>
+              <a:spcPct val="0"/>
+            </a:spcBef>
+            <a:spcAft>
+              <a:spcPct val="35000"/>
+            </a:spcAft>
+            <a:buNone/>
+          </a:pPr>
+          <a:r>
+            <a:rPr lang="en-AU" sz="3800" kern="1200"/>
+            <a:t>Item 6</a:t>
+          </a:r>
+        </a:p>
+      </dsp:txBody>
+      <dsp:txXfrm>
+        <a:off x="3702784" y="1120407"/>
+        <a:ext cx="1599307" cy="959584"/>
+      </dsp:txXfrm>
+    </dsp:sp>
+    <dsp:sp modelId="{2C57807D-0E50-4589-8D75-8FE175A0B9C8}">
+      <dsp:nvSpPr>
+        <dsp:cNvPr id="0" name=""/>
+        <dsp:cNvSpPr/>
+      </dsp:nvSpPr>
+      <dsp:spPr>
+        <a:xfrm>
+          <a:off x="1063927" y="2239922"/>
+          <a:ext cx="1599307" cy="959584"/>
+        </a:xfrm>
+        <a:prstGeom prst="rect">
+          <a:avLst/>
+        </a:prstGeom>
+        <a:solidFill>
+          <a:schemeClr val="accent1">
+            <a:hueOff val="0"/>
+            <a:satOff val="0"/>
+            <a:lumOff val="0"/>
+            <a:alphaOff val="0"/>
+          </a:schemeClr>
+        </a:solidFill>
+        <a:ln w="19050" cap="flat" cmpd="sng" algn="ctr">
+          <a:solidFill>
+            <a:schemeClr val="lt1">
+              <a:hueOff val="0"/>
+              <a:satOff val="0"/>
+              <a:lumOff val="0"/>
+              <a:alphaOff val="0"/>
+            </a:schemeClr>
+          </a:solidFill>
+          <a:prstDash val="solid"/>
+          <a:miter lim="800000"/>
+        </a:ln>
+        <a:effectLst/>
+      </dsp:spPr>
+      <dsp:style>
+        <a:lnRef idx="2">
+          <a:scrgbClr r="0" g="0" b="0"/>
+        </a:lnRef>
+        <a:fillRef idx="1">
+          <a:scrgbClr r="0" g="0" b="0"/>
+        </a:fillRef>
+        <a:effectRef idx="0">
+          <a:scrgbClr r="0" g="0" b="0"/>
+        </a:effectRef>
+        <a:fontRef idx="minor">
+          <a:schemeClr val="lt1"/>
+        </a:fontRef>
+      </dsp:style>
+      <dsp:txBody>
+        <a:bodyPr spcFirstLastPara="0" vert="horz" wrap="square" lIns="144780" tIns="144780" rIns="144780" bIns="144780" numCol="1" spcCol="1270" anchor="ctr" anchorCtr="0">
+          <a:noAutofit/>
+        </a:bodyPr>
+        <a:lstStyle/>
+        <a:p>
+          <a:pPr marL="0" lvl="0" indent="0" algn="ctr" defTabSz="1689100">
+            <a:lnSpc>
+              <a:spcPct val="90000"/>
+            </a:lnSpc>
+            <a:spcBef>
+              <a:spcPct val="0"/>
+            </a:spcBef>
+            <a:spcAft>
+              <a:spcPct val="35000"/>
+            </a:spcAft>
+            <a:buNone/>
+          </a:pPr>
+          <a:r>
+            <a:rPr lang="en-AU" sz="3800" kern="1200"/>
+            <a:t>Item 7</a:t>
+          </a:r>
+        </a:p>
+      </dsp:txBody>
+      <dsp:txXfrm>
+        <a:off x="1063927" y="2239922"/>
+        <a:ext cx="1599307" cy="959584"/>
+      </dsp:txXfrm>
+    </dsp:sp>
+    <dsp:sp modelId="{EAAF6EDC-D4C6-4D3A-8719-9F8F9FC7AAB5}">
+      <dsp:nvSpPr>
+        <dsp:cNvPr id="0" name=""/>
+        <dsp:cNvSpPr/>
+      </dsp:nvSpPr>
+      <dsp:spPr>
+        <a:xfrm>
+          <a:off x="2823165" y="2239922"/>
+          <a:ext cx="1599307" cy="959584"/>
+        </a:xfrm>
+        <a:prstGeom prst="rect">
+          <a:avLst/>
+        </a:prstGeom>
+        <a:solidFill>
+          <a:schemeClr val="accent1">
+            <a:hueOff val="0"/>
+            <a:satOff val="0"/>
+            <a:lumOff val="0"/>
+            <a:alphaOff val="0"/>
+          </a:schemeClr>
+        </a:solidFill>
+        <a:ln w="19050" cap="flat" cmpd="sng" algn="ctr">
+          <a:solidFill>
+            <a:schemeClr val="lt1">
+              <a:hueOff val="0"/>
+              <a:satOff val="0"/>
+              <a:lumOff val="0"/>
+              <a:alphaOff val="0"/>
+            </a:schemeClr>
+          </a:solidFill>
+          <a:prstDash val="solid"/>
+          <a:miter lim="800000"/>
+        </a:ln>
+        <a:effectLst/>
+      </dsp:spPr>
+      <dsp:style>
+        <a:lnRef idx="2">
+          <a:scrgbClr r="0" g="0" b="0"/>
+        </a:lnRef>
+        <a:fillRef idx="1">
+          <a:scrgbClr r="0" g="0" b="0"/>
+        </a:fillRef>
+        <a:effectRef idx="0">
+          <a:scrgbClr r="0" g="0" b="0"/>
+        </a:effectRef>
+        <a:fontRef idx="minor">
+          <a:schemeClr val="lt1"/>
+        </a:fontRef>
+      </dsp:style>
+      <dsp:txBody>
+        <a:bodyPr spcFirstLastPara="0" vert="horz" wrap="square" lIns="144780" tIns="144780" rIns="144780" bIns="144780" numCol="1" spcCol="1270" anchor="ctr" anchorCtr="0">
+          <a:noAutofit/>
+        </a:bodyPr>
+        <a:lstStyle/>
+        <a:p>
+          <a:pPr marL="0" lvl="0" indent="0" algn="ctr" defTabSz="1689100">
+            <a:lnSpc>
+              <a:spcPct val="90000"/>
+            </a:lnSpc>
+            <a:spcBef>
+              <a:spcPct val="0"/>
+            </a:spcBef>
+            <a:spcAft>
+              <a:spcPct val="35000"/>
+            </a:spcAft>
+            <a:buNone/>
+          </a:pPr>
+          <a:r>
+            <a:rPr lang="en-AU" sz="3800" kern="1200"/>
+            <a:t>Item 8</a:t>
+          </a:r>
+        </a:p>
+      </dsp:txBody>
+      <dsp:txXfrm>
+        <a:off x="2823165" y="2239922"/>
+        <a:ext cx="1599307" cy="959584"/>
+      </dsp:txXfrm>
+    </dsp:sp>
   </dsp:spTree>
 </dsp:drawing>
 </file>

</xml_diff>

<commit_message>
fix: place SmartArt diagrams inline instead of at document end
The placeholder paragraphs were appended after sectPr using body.append(),
causing all diagrams to render at the very end of the document instead of
inline after their headings. Fixed by inserting before sectPr.

Co-authored-by: Copilot <223556219+Copilot@users.noreply.github.com>
</commit_message>
<xml_diff>
--- a/tests/test_basic_list.docx
+++ b/tests/test_basic_list.docx
@@ -23,21 +23,6 @@
         <w:t>Programming Languages</w:t>
       </w:r>
     </w:p>
-    <w:p/>
-    <w:p>
-      <w:pPr>
-        <w:pStyle w:val="Heading2"/>
-      </w:pPr>
-      <w:r>
-        <w:t>Project Priorities</w:t>
-      </w:r>
-    </w:p>
-    <w:sectPr>
-      <w:pgSz w:w="12240" w:h="15840"/>
-      <w:pgMar w:top="1440" w:right="1800" w:bottom="1440" w:left="1800" w:header="720" w:footer="720" w:gutter="0"/>
-      <w:cols w:space="720"/>
-      <w:docGrid w:linePitch="360"/>
-    </w:sectPr>
     <w:p xmlns:a="http://schemas.openxmlformats.org/drawingml/2006/main" xmlns:dgm="http://schemas.openxmlformats.org/drawingml/2006/diagram">
       <w:r>
         <w:drawing>
@@ -53,6 +38,15 @@
             </a:graphic>
           </wp:inline>
         </w:drawing>
+      </w:r>
+    </w:p>
+    <w:p/>
+    <w:p>
+      <w:pPr>
+        <w:pStyle w:val="Heading2"/>
+      </w:pPr>
+      <w:r>
+        <w:t>Project Priorities</w:t>
       </w:r>
     </w:p>
     <w:p xmlns:a="http://schemas.openxmlformats.org/drawingml/2006/main" xmlns:dgm="http://schemas.openxmlformats.org/drawingml/2006/diagram">
@@ -72,6 +66,12 @@
         </w:drawing>
       </w:r>
     </w:p>
+    <w:sectPr>
+      <w:pgSz w:w="12240" w:h="15840"/>
+      <w:pgMar w:top="1440" w:right="1800" w:bottom="1440" w:left="1800" w:header="720" w:footer="720" w:gutter="0"/>
+      <w:cols w:space="720"/>
+      <w:docGrid w:linePitch="360"/>
+    </w:sectPr>
   </w:body>
 </w:document>
 </file>

</xml_diff>